<commit_message>
IHMPlateau: ArrayList -> Tableau
Les cabanes et les cases sont stockés dans des tableaux au lieu des
arrayList dans IHMPlateau. Ceci permet d'avoir une numérotation des
indices plus logiques, et de faciliter la gestion des évènements liés
aux touches directionnellles.

Regarder le fichier Docs/documentation du modele de jeu/Emplacement des
cases dans IHMPlateau.JPG pour voir les nouvelles numérotation.

Emplacement (old).JPG est là pour comparaison.
</commit_message>
<xml_diff>
--- a/Docs/documentation du modele de jeu/Indice des cases dans IHMPlateau.docx
+++ b/Docs/documentation du modele de jeu/Indice des cases dans IHMPlateau.docx
@@ -1355,7 +1355,7 @@
               <w:rPr>
                 <w:color w:val="FF0000"/>
               </w:rPr>
-              <w:t>31</w:t>
+              <w:t>39</w:t>
             </w:r>
           </w:p>
         </w:tc>
@@ -1580,7 +1580,7 @@
               <w:rPr>
                 <w:color w:val="FF0000"/>
               </w:rPr>
-              <w:t>32</w:t>
+              <w:t>38</w:t>
             </w:r>
           </w:p>
         </w:tc>
@@ -1805,7 +1805,7 @@
               <w:rPr>
                 <w:color w:val="FF0000"/>
               </w:rPr>
-              <w:t>33</w:t>
+              <w:t>37</w:t>
             </w:r>
           </w:p>
         </w:tc>
@@ -2033,7 +2033,7 @@
               <w:rPr>
                 <w:color w:val="FF0000"/>
               </w:rPr>
-              <w:t>34</w:t>
+              <w:t>36</w:t>
             </w:r>
           </w:p>
         </w:tc>
@@ -2281,12 +2281,14 @@
                 <w:color w:val="FF0000"/>
               </w:rPr>
             </w:pPr>
+            <w:bookmarkStart w:id="0" w:name="_GoBack"/>
             <w:r>
               <w:rPr>
                 <w:color w:val="FF0000"/>
               </w:rPr>
               <w:t>49</w:t>
             </w:r>
+            <w:bookmarkEnd w:id="0"/>
           </w:p>
         </w:tc>
         <w:tc>
@@ -2575,7 +2577,7 @@
               <w:rPr>
                 <w:color w:val="FF0000"/>
               </w:rPr>
-              <w:t>36</w:t>
+              <w:t>34</w:t>
             </w:r>
           </w:p>
         </w:tc>
@@ -2803,7 +2805,7 @@
               <w:rPr>
                 <w:color w:val="FF0000"/>
               </w:rPr>
-              <w:t>37</w:t>
+              <w:t>33</w:t>
             </w:r>
           </w:p>
         </w:tc>
@@ -3028,7 +3030,7 @@
               <w:rPr>
                 <w:color w:val="FF0000"/>
               </w:rPr>
-              <w:t>38</w:t>
+              <w:t>32</w:t>
             </w:r>
           </w:p>
         </w:tc>
@@ -3253,7 +3255,7 @@
               <w:rPr>
                 <w:color w:val="FF0000"/>
               </w:rPr>
-              <w:t>39</w:t>
+              <w:t>31</w:t>
             </w:r>
           </w:p>
         </w:tc>
@@ -3478,217 +3480,217 @@
               <w:rPr>
                 <w:color w:val="FF0000"/>
               </w:rPr>
+              <w:t>30</w:t>
+            </w:r>
+          </w:p>
+        </w:tc>
+        <w:tc>
+          <w:tcPr>
+            <w:tcW w:w="544" w:type="dxa"/>
+            <w:shd w:val="clear" w:color="auto" w:fill="B8CCE4" w:themeFill="accent1" w:themeFillTint="66"/>
+            <w:vAlign w:val="center"/>
+          </w:tcPr>
+          <w:p>
+            <w:pPr>
+              <w:jc w:val="center"/>
+              <w:rPr>
+                <w:color w:val="FF0000"/>
+              </w:rPr>
+            </w:pPr>
+            <w:r>
+              <w:rPr>
+                <w:color w:val="FF0000"/>
+              </w:rPr>
+              <w:t>29</w:t>
+            </w:r>
+          </w:p>
+        </w:tc>
+        <w:tc>
+          <w:tcPr>
+            <w:tcW w:w="543" w:type="dxa"/>
+            <w:shd w:val="clear" w:color="auto" w:fill="B8CCE4" w:themeFill="accent1" w:themeFillTint="66"/>
+            <w:vAlign w:val="center"/>
+          </w:tcPr>
+          <w:p>
+            <w:pPr>
+              <w:jc w:val="center"/>
+              <w:rPr>
+                <w:color w:val="FF0000"/>
+              </w:rPr>
+            </w:pPr>
+            <w:r>
+              <w:rPr>
+                <w:color w:val="FF0000"/>
+              </w:rPr>
+              <w:t>28</w:t>
+            </w:r>
+          </w:p>
+        </w:tc>
+        <w:tc>
+          <w:tcPr>
+            <w:tcW w:w="544" w:type="dxa"/>
+            <w:shd w:val="clear" w:color="auto" w:fill="B8CCE4" w:themeFill="accent1" w:themeFillTint="66"/>
+            <w:vAlign w:val="center"/>
+          </w:tcPr>
+          <w:p>
+            <w:pPr>
+              <w:jc w:val="center"/>
+              <w:rPr>
+                <w:color w:val="FF0000"/>
+              </w:rPr>
+            </w:pPr>
+            <w:r>
+              <w:rPr>
+                <w:color w:val="FF0000"/>
+              </w:rPr>
+              <w:t>27</w:t>
+            </w:r>
+          </w:p>
+        </w:tc>
+        <w:tc>
+          <w:tcPr>
+            <w:tcW w:w="544" w:type="dxa"/>
+            <w:shd w:val="clear" w:color="auto" w:fill="B8CCE4" w:themeFill="accent1" w:themeFillTint="66"/>
+            <w:vAlign w:val="center"/>
+          </w:tcPr>
+          <w:p>
+            <w:pPr>
+              <w:jc w:val="center"/>
+              <w:rPr>
+                <w:color w:val="FF0000"/>
+              </w:rPr>
+            </w:pPr>
+            <w:r>
+              <w:rPr>
+                <w:color w:val="FF0000"/>
+              </w:rPr>
+              <w:t>26</w:t>
+            </w:r>
+          </w:p>
+        </w:tc>
+        <w:tc>
+          <w:tcPr>
+            <w:tcW w:w="543" w:type="dxa"/>
+            <w:shd w:val="clear" w:color="auto" w:fill="B8CCE4" w:themeFill="accent1" w:themeFillTint="66"/>
+            <w:vAlign w:val="center"/>
+          </w:tcPr>
+          <w:p>
+            <w:pPr>
+              <w:jc w:val="center"/>
+              <w:rPr>
+                <w:color w:val="FF0000"/>
+              </w:rPr>
+            </w:pPr>
+            <w:r>
+              <w:rPr>
+                <w:color w:val="FF0000"/>
+              </w:rPr>
+              <w:t>25</w:t>
+            </w:r>
+          </w:p>
+        </w:tc>
+        <w:tc>
+          <w:tcPr>
+            <w:tcW w:w="544" w:type="dxa"/>
+            <w:shd w:val="clear" w:color="auto" w:fill="B8CCE4" w:themeFill="accent1" w:themeFillTint="66"/>
+            <w:vAlign w:val="center"/>
+          </w:tcPr>
+          <w:p>
+            <w:pPr>
+              <w:jc w:val="center"/>
+              <w:rPr>
+                <w:color w:val="FF0000"/>
+              </w:rPr>
+            </w:pPr>
+            <w:r>
+              <w:rPr>
+                <w:color w:val="FF0000"/>
+              </w:rPr>
+              <w:t>24</w:t>
+            </w:r>
+          </w:p>
+        </w:tc>
+        <w:tc>
+          <w:tcPr>
+            <w:tcW w:w="544" w:type="dxa"/>
+            <w:shd w:val="clear" w:color="auto" w:fill="B8CCE4" w:themeFill="accent1" w:themeFillTint="66"/>
+            <w:vAlign w:val="center"/>
+          </w:tcPr>
+          <w:p>
+            <w:pPr>
+              <w:jc w:val="center"/>
+              <w:rPr>
+                <w:color w:val="FF0000"/>
+              </w:rPr>
+            </w:pPr>
+            <w:r>
+              <w:rPr>
+                <w:color w:val="FF0000"/>
+              </w:rPr>
+              <w:t>23</w:t>
+            </w:r>
+          </w:p>
+        </w:tc>
+        <w:tc>
+          <w:tcPr>
+            <w:tcW w:w="543" w:type="dxa"/>
+            <w:shd w:val="clear" w:color="auto" w:fill="B8CCE4" w:themeFill="accent1" w:themeFillTint="66"/>
+            <w:vAlign w:val="center"/>
+          </w:tcPr>
+          <w:p>
+            <w:pPr>
+              <w:jc w:val="center"/>
+              <w:rPr>
+                <w:color w:val="FF0000"/>
+              </w:rPr>
+            </w:pPr>
+            <w:r>
+              <w:rPr>
+                <w:color w:val="FF0000"/>
+              </w:rPr>
+              <w:t>22</w:t>
+            </w:r>
+          </w:p>
+        </w:tc>
+        <w:tc>
+          <w:tcPr>
+            <w:tcW w:w="544" w:type="dxa"/>
+            <w:shd w:val="clear" w:color="auto" w:fill="B8CCE4" w:themeFill="accent1" w:themeFillTint="66"/>
+            <w:vAlign w:val="center"/>
+          </w:tcPr>
+          <w:p>
+            <w:pPr>
+              <w:jc w:val="center"/>
+              <w:rPr>
+                <w:color w:val="FF0000"/>
+              </w:rPr>
+            </w:pPr>
+            <w:r>
+              <w:rPr>
+                <w:color w:val="FF0000"/>
+              </w:rPr>
+              <w:t>21</w:t>
+            </w:r>
+          </w:p>
+        </w:tc>
+        <w:tc>
+          <w:tcPr>
+            <w:tcW w:w="544" w:type="dxa"/>
+            <w:shd w:val="clear" w:color="auto" w:fill="B8CCE4" w:themeFill="accent1" w:themeFillTint="66"/>
+            <w:vAlign w:val="center"/>
+          </w:tcPr>
+          <w:p>
+            <w:pPr>
+              <w:jc w:val="center"/>
+              <w:rPr>
+                <w:color w:val="FF0000"/>
+              </w:rPr>
+            </w:pPr>
+            <w:r>
+              <w:rPr>
+                <w:color w:val="FF0000"/>
+              </w:rPr>
               <w:t>20</w:t>
-            </w:r>
-          </w:p>
-        </w:tc>
-        <w:tc>
-          <w:tcPr>
-            <w:tcW w:w="544" w:type="dxa"/>
-            <w:shd w:val="clear" w:color="auto" w:fill="B8CCE4" w:themeFill="accent1" w:themeFillTint="66"/>
-            <w:vAlign w:val="center"/>
-          </w:tcPr>
-          <w:p>
-            <w:pPr>
-              <w:jc w:val="center"/>
-              <w:rPr>
-                <w:color w:val="FF0000"/>
-              </w:rPr>
-            </w:pPr>
-            <w:r>
-              <w:rPr>
-                <w:color w:val="FF0000"/>
-              </w:rPr>
-              <w:t>21</w:t>
-            </w:r>
-          </w:p>
-        </w:tc>
-        <w:tc>
-          <w:tcPr>
-            <w:tcW w:w="543" w:type="dxa"/>
-            <w:shd w:val="clear" w:color="auto" w:fill="B8CCE4" w:themeFill="accent1" w:themeFillTint="66"/>
-            <w:vAlign w:val="center"/>
-          </w:tcPr>
-          <w:p>
-            <w:pPr>
-              <w:jc w:val="center"/>
-              <w:rPr>
-                <w:color w:val="FF0000"/>
-              </w:rPr>
-            </w:pPr>
-            <w:r>
-              <w:rPr>
-                <w:color w:val="FF0000"/>
-              </w:rPr>
-              <w:t>22</w:t>
-            </w:r>
-          </w:p>
-        </w:tc>
-        <w:tc>
-          <w:tcPr>
-            <w:tcW w:w="544" w:type="dxa"/>
-            <w:shd w:val="clear" w:color="auto" w:fill="B8CCE4" w:themeFill="accent1" w:themeFillTint="66"/>
-            <w:vAlign w:val="center"/>
-          </w:tcPr>
-          <w:p>
-            <w:pPr>
-              <w:jc w:val="center"/>
-              <w:rPr>
-                <w:color w:val="FF0000"/>
-              </w:rPr>
-            </w:pPr>
-            <w:r>
-              <w:rPr>
-                <w:color w:val="FF0000"/>
-              </w:rPr>
-              <w:t>23</w:t>
-            </w:r>
-          </w:p>
-        </w:tc>
-        <w:tc>
-          <w:tcPr>
-            <w:tcW w:w="544" w:type="dxa"/>
-            <w:shd w:val="clear" w:color="auto" w:fill="B8CCE4" w:themeFill="accent1" w:themeFillTint="66"/>
-            <w:vAlign w:val="center"/>
-          </w:tcPr>
-          <w:p>
-            <w:pPr>
-              <w:jc w:val="center"/>
-              <w:rPr>
-                <w:color w:val="FF0000"/>
-              </w:rPr>
-            </w:pPr>
-            <w:r>
-              <w:rPr>
-                <w:color w:val="FF0000"/>
-              </w:rPr>
-              <w:t>24</w:t>
-            </w:r>
-          </w:p>
-        </w:tc>
-        <w:tc>
-          <w:tcPr>
-            <w:tcW w:w="543" w:type="dxa"/>
-            <w:shd w:val="clear" w:color="auto" w:fill="B8CCE4" w:themeFill="accent1" w:themeFillTint="66"/>
-            <w:vAlign w:val="center"/>
-          </w:tcPr>
-          <w:p>
-            <w:pPr>
-              <w:jc w:val="center"/>
-              <w:rPr>
-                <w:color w:val="FF0000"/>
-              </w:rPr>
-            </w:pPr>
-            <w:r>
-              <w:rPr>
-                <w:color w:val="FF0000"/>
-              </w:rPr>
-              <w:t>25</w:t>
-            </w:r>
-          </w:p>
-        </w:tc>
-        <w:tc>
-          <w:tcPr>
-            <w:tcW w:w="544" w:type="dxa"/>
-            <w:shd w:val="clear" w:color="auto" w:fill="B8CCE4" w:themeFill="accent1" w:themeFillTint="66"/>
-            <w:vAlign w:val="center"/>
-          </w:tcPr>
-          <w:p>
-            <w:pPr>
-              <w:jc w:val="center"/>
-              <w:rPr>
-                <w:color w:val="FF0000"/>
-              </w:rPr>
-            </w:pPr>
-            <w:r>
-              <w:rPr>
-                <w:color w:val="FF0000"/>
-              </w:rPr>
-              <w:t>26</w:t>
-            </w:r>
-          </w:p>
-        </w:tc>
-        <w:tc>
-          <w:tcPr>
-            <w:tcW w:w="544" w:type="dxa"/>
-            <w:shd w:val="clear" w:color="auto" w:fill="B8CCE4" w:themeFill="accent1" w:themeFillTint="66"/>
-            <w:vAlign w:val="center"/>
-          </w:tcPr>
-          <w:p>
-            <w:pPr>
-              <w:jc w:val="center"/>
-              <w:rPr>
-                <w:color w:val="FF0000"/>
-              </w:rPr>
-            </w:pPr>
-            <w:r>
-              <w:rPr>
-                <w:color w:val="FF0000"/>
-              </w:rPr>
-              <w:t>27</w:t>
-            </w:r>
-          </w:p>
-        </w:tc>
-        <w:tc>
-          <w:tcPr>
-            <w:tcW w:w="543" w:type="dxa"/>
-            <w:shd w:val="clear" w:color="auto" w:fill="B8CCE4" w:themeFill="accent1" w:themeFillTint="66"/>
-            <w:vAlign w:val="center"/>
-          </w:tcPr>
-          <w:p>
-            <w:pPr>
-              <w:jc w:val="center"/>
-              <w:rPr>
-                <w:color w:val="FF0000"/>
-              </w:rPr>
-            </w:pPr>
-            <w:r>
-              <w:rPr>
-                <w:color w:val="FF0000"/>
-              </w:rPr>
-              <w:t>28</w:t>
-            </w:r>
-          </w:p>
-        </w:tc>
-        <w:tc>
-          <w:tcPr>
-            <w:tcW w:w="544" w:type="dxa"/>
-            <w:shd w:val="clear" w:color="auto" w:fill="B8CCE4" w:themeFill="accent1" w:themeFillTint="66"/>
-            <w:vAlign w:val="center"/>
-          </w:tcPr>
-          <w:p>
-            <w:pPr>
-              <w:jc w:val="center"/>
-              <w:rPr>
-                <w:color w:val="FF0000"/>
-              </w:rPr>
-            </w:pPr>
-            <w:r>
-              <w:rPr>
-                <w:color w:val="FF0000"/>
-              </w:rPr>
-              <w:t>29</w:t>
-            </w:r>
-          </w:p>
-        </w:tc>
-        <w:tc>
-          <w:tcPr>
-            <w:tcW w:w="544" w:type="dxa"/>
-            <w:shd w:val="clear" w:color="auto" w:fill="B8CCE4" w:themeFill="accent1" w:themeFillTint="66"/>
-            <w:vAlign w:val="center"/>
-          </w:tcPr>
-          <w:p>
-            <w:pPr>
-              <w:jc w:val="center"/>
-              <w:rPr>
-                <w:color w:val="FF0000"/>
-              </w:rPr>
-            </w:pPr>
-            <w:r>
-              <w:rPr>
-                <w:color w:val="FF0000"/>
-              </w:rPr>
-              <w:t>30</w:t>
             </w:r>
           </w:p>
         </w:tc>
@@ -3923,8 +3925,6 @@
             </w:pPr>
           </w:p>
         </w:tc>
-        <w:bookmarkStart w:id="0" w:name="_GoBack"/>
-        <w:bookmarkEnd w:id="0"/>
       </w:tr>
       <w:tr>
         <w:trPr>

</xml_diff>

<commit_message>
Changé la numérotation des cases dans IHMPlateau
La numérotation des cases dans IHMPlateau a été changée pour
correspondre à la numérotation dans la classe Plateau.

Ceci permettra d'initialiser les ressources sur les cases plus
facilement.
On écrirait une instruction comme la suivante dans la classe IHMPlateau:
for(int i =0; i<57;
i++){case[i].setRessource(plateau.getCase(i).getRessource());}
où case[i] est le tableau des cases dans IHMPlateau, et plateau est un
objet de type Plateau, passé en paramètre.

Pour pouvoir écrire cette instruction, j'ai rajoutée la méthode
getCase(int i) dans la classe Plateau (à ne pas confondre avec
getCases().
</commit_message>
<xml_diff>
--- a/Docs/documentation du modele de jeu/Indice des cases dans IHMPlateau.docx
+++ b/Docs/documentation du modele de jeu/Indice des cases dans IHMPlateau.docx
@@ -208,12 +208,12 @@
             <w:r>
               <w:rPr>
                 <w:noProof/>
-                <w:lang w:eastAsia="en-MY"/>
+                <w:lang w:val="fr-FR" w:eastAsia="fr-FR"/>
               </w:rPr>
               <mc:AlternateContent>
                 <mc:Choice Requires="wps">
                   <w:drawing>
-                    <wp:anchor distT="0" distB="0" distL="114300" distR="114300" simplePos="0" relativeHeight="251667456" behindDoc="0" locked="0" layoutInCell="1" allowOverlap="1" wp14:anchorId="059D7019" wp14:editId="03E21A78">
+                    <wp:anchor distT="0" distB="0" distL="114300" distR="114300" simplePos="0" relativeHeight="251667456" behindDoc="0" locked="0" layoutInCell="1" allowOverlap="1" wp14:anchorId="063DAFA4" wp14:editId="0787D0D7">
                       <wp:simplePos x="0" y="0"/>
                       <wp:positionH relativeFrom="column">
                         <wp:posOffset>159385</wp:posOffset>
@@ -1050,217 +1050,217 @@
               <w:rPr>
                 <w:color w:val="FF0000"/>
               </w:rPr>
-              <w:t>0</w:t>
-            </w:r>
-          </w:p>
-        </w:tc>
-        <w:tc>
-          <w:tcPr>
-            <w:tcW w:w="544" w:type="dxa"/>
-            <w:shd w:val="clear" w:color="auto" w:fill="B8CCE4" w:themeFill="accent1" w:themeFillTint="66"/>
-            <w:vAlign w:val="center"/>
-          </w:tcPr>
-          <w:p>
-            <w:pPr>
-              <w:jc w:val="center"/>
-              <w:rPr>
-                <w:color w:val="FF0000"/>
-              </w:rPr>
-            </w:pPr>
-            <w:r>
-              <w:rPr>
-                <w:color w:val="FF0000"/>
-              </w:rPr>
-              <w:t>1</w:t>
-            </w:r>
-          </w:p>
-        </w:tc>
-        <w:tc>
-          <w:tcPr>
-            <w:tcW w:w="543" w:type="dxa"/>
-            <w:shd w:val="clear" w:color="auto" w:fill="B8CCE4" w:themeFill="accent1" w:themeFillTint="66"/>
-            <w:vAlign w:val="center"/>
-          </w:tcPr>
-          <w:p>
-            <w:pPr>
-              <w:jc w:val="center"/>
-              <w:rPr>
-                <w:color w:val="FF0000"/>
-              </w:rPr>
-            </w:pPr>
-            <w:r>
-              <w:rPr>
-                <w:color w:val="FF0000"/>
-              </w:rPr>
-              <w:t>2</w:t>
-            </w:r>
-          </w:p>
-        </w:tc>
-        <w:tc>
-          <w:tcPr>
-            <w:tcW w:w="544" w:type="dxa"/>
-            <w:shd w:val="clear" w:color="auto" w:fill="B8CCE4" w:themeFill="accent1" w:themeFillTint="66"/>
-            <w:vAlign w:val="center"/>
-          </w:tcPr>
-          <w:p>
-            <w:pPr>
-              <w:jc w:val="center"/>
-              <w:rPr>
-                <w:color w:val="FF0000"/>
-              </w:rPr>
-            </w:pPr>
-            <w:r>
-              <w:rPr>
-                <w:color w:val="FF0000"/>
-              </w:rPr>
-              <w:t>3</w:t>
-            </w:r>
-          </w:p>
-        </w:tc>
-        <w:tc>
-          <w:tcPr>
-            <w:tcW w:w="544" w:type="dxa"/>
-            <w:shd w:val="clear" w:color="auto" w:fill="B8CCE4" w:themeFill="accent1" w:themeFillTint="66"/>
-            <w:vAlign w:val="center"/>
-          </w:tcPr>
-          <w:p>
-            <w:pPr>
-              <w:jc w:val="center"/>
-              <w:rPr>
-                <w:color w:val="FF0000"/>
-              </w:rPr>
-            </w:pPr>
-            <w:r>
-              <w:rPr>
-                <w:color w:val="FF0000"/>
-              </w:rPr>
-              <w:t>4</w:t>
-            </w:r>
-          </w:p>
-        </w:tc>
-        <w:tc>
-          <w:tcPr>
-            <w:tcW w:w="543" w:type="dxa"/>
-            <w:shd w:val="clear" w:color="auto" w:fill="B8CCE4" w:themeFill="accent1" w:themeFillTint="66"/>
-            <w:vAlign w:val="center"/>
-          </w:tcPr>
-          <w:p>
-            <w:pPr>
-              <w:jc w:val="center"/>
-              <w:rPr>
-                <w:color w:val="FF0000"/>
-              </w:rPr>
-            </w:pPr>
-            <w:r>
-              <w:rPr>
-                <w:color w:val="FF0000"/>
-              </w:rPr>
-              <w:t>5</w:t>
-            </w:r>
-          </w:p>
-        </w:tc>
-        <w:tc>
-          <w:tcPr>
-            <w:tcW w:w="544" w:type="dxa"/>
-            <w:shd w:val="clear" w:color="auto" w:fill="B8CCE4" w:themeFill="accent1" w:themeFillTint="66"/>
-            <w:vAlign w:val="center"/>
-          </w:tcPr>
-          <w:p>
-            <w:pPr>
-              <w:jc w:val="center"/>
-              <w:rPr>
-                <w:color w:val="FF0000"/>
-              </w:rPr>
-            </w:pPr>
-            <w:r>
-              <w:rPr>
-                <w:color w:val="FF0000"/>
-              </w:rPr>
-              <w:t>6</w:t>
-            </w:r>
-          </w:p>
-        </w:tc>
-        <w:tc>
-          <w:tcPr>
-            <w:tcW w:w="544" w:type="dxa"/>
-            <w:shd w:val="clear" w:color="auto" w:fill="B8CCE4" w:themeFill="accent1" w:themeFillTint="66"/>
-            <w:vAlign w:val="center"/>
-          </w:tcPr>
-          <w:p>
-            <w:pPr>
-              <w:jc w:val="center"/>
-              <w:rPr>
-                <w:color w:val="FF0000"/>
-              </w:rPr>
-            </w:pPr>
-            <w:r>
-              <w:rPr>
-                <w:color w:val="FF0000"/>
-              </w:rPr>
-              <w:t>7</w:t>
-            </w:r>
-          </w:p>
-        </w:tc>
-        <w:tc>
-          <w:tcPr>
-            <w:tcW w:w="543" w:type="dxa"/>
-            <w:shd w:val="clear" w:color="auto" w:fill="B8CCE4" w:themeFill="accent1" w:themeFillTint="66"/>
-            <w:vAlign w:val="center"/>
-          </w:tcPr>
-          <w:p>
-            <w:pPr>
-              <w:jc w:val="center"/>
-              <w:rPr>
-                <w:color w:val="FF0000"/>
-              </w:rPr>
-            </w:pPr>
-            <w:r>
-              <w:rPr>
-                <w:color w:val="FF0000"/>
-              </w:rPr>
-              <w:t>8</w:t>
-            </w:r>
-          </w:p>
-        </w:tc>
-        <w:tc>
-          <w:tcPr>
-            <w:tcW w:w="544" w:type="dxa"/>
-            <w:shd w:val="clear" w:color="auto" w:fill="B8CCE4" w:themeFill="accent1" w:themeFillTint="66"/>
-            <w:vAlign w:val="center"/>
-          </w:tcPr>
-          <w:p>
-            <w:pPr>
-              <w:jc w:val="center"/>
-              <w:rPr>
-                <w:color w:val="FF0000"/>
-              </w:rPr>
-            </w:pPr>
-            <w:r>
-              <w:rPr>
-                <w:color w:val="FF0000"/>
-              </w:rPr>
-              <w:t>9</w:t>
-            </w:r>
-          </w:p>
-        </w:tc>
-        <w:tc>
-          <w:tcPr>
-            <w:tcW w:w="544" w:type="dxa"/>
-            <w:shd w:val="clear" w:color="auto" w:fill="B8CCE4" w:themeFill="accent1" w:themeFillTint="66"/>
-            <w:vAlign w:val="center"/>
-          </w:tcPr>
-          <w:p>
-            <w:pPr>
-              <w:jc w:val="center"/>
-              <w:rPr>
-                <w:color w:val="FF0000"/>
-              </w:rPr>
-            </w:pPr>
-            <w:r>
-              <w:rPr>
-                <w:color w:val="FF0000"/>
-              </w:rPr>
-              <w:t>10</w:t>
+              <w:t>11</w:t>
+            </w:r>
+          </w:p>
+        </w:tc>
+        <w:tc>
+          <w:tcPr>
+            <w:tcW w:w="544" w:type="dxa"/>
+            <w:shd w:val="clear" w:color="auto" w:fill="B8CCE4" w:themeFill="accent1" w:themeFillTint="66"/>
+            <w:vAlign w:val="center"/>
+          </w:tcPr>
+          <w:p>
+            <w:pPr>
+              <w:jc w:val="center"/>
+              <w:rPr>
+                <w:color w:val="FF0000"/>
+              </w:rPr>
+            </w:pPr>
+            <w:r>
+              <w:rPr>
+                <w:color w:val="FF0000"/>
+              </w:rPr>
+              <w:t>12</w:t>
+            </w:r>
+          </w:p>
+        </w:tc>
+        <w:tc>
+          <w:tcPr>
+            <w:tcW w:w="543" w:type="dxa"/>
+            <w:shd w:val="clear" w:color="auto" w:fill="B8CCE4" w:themeFill="accent1" w:themeFillTint="66"/>
+            <w:vAlign w:val="center"/>
+          </w:tcPr>
+          <w:p>
+            <w:pPr>
+              <w:jc w:val="center"/>
+              <w:rPr>
+                <w:color w:val="FF0000"/>
+              </w:rPr>
+            </w:pPr>
+            <w:r>
+              <w:rPr>
+                <w:color w:val="FF0000"/>
+              </w:rPr>
+              <w:t>13</w:t>
+            </w:r>
+          </w:p>
+        </w:tc>
+        <w:tc>
+          <w:tcPr>
+            <w:tcW w:w="544" w:type="dxa"/>
+            <w:shd w:val="clear" w:color="auto" w:fill="B8CCE4" w:themeFill="accent1" w:themeFillTint="66"/>
+            <w:vAlign w:val="center"/>
+          </w:tcPr>
+          <w:p>
+            <w:pPr>
+              <w:jc w:val="center"/>
+              <w:rPr>
+                <w:color w:val="FF0000"/>
+              </w:rPr>
+            </w:pPr>
+            <w:r>
+              <w:rPr>
+                <w:color w:val="FF0000"/>
+              </w:rPr>
+              <w:t>14</w:t>
+            </w:r>
+          </w:p>
+        </w:tc>
+        <w:tc>
+          <w:tcPr>
+            <w:tcW w:w="544" w:type="dxa"/>
+            <w:shd w:val="clear" w:color="auto" w:fill="B8CCE4" w:themeFill="accent1" w:themeFillTint="66"/>
+            <w:vAlign w:val="center"/>
+          </w:tcPr>
+          <w:p>
+            <w:pPr>
+              <w:jc w:val="center"/>
+              <w:rPr>
+                <w:color w:val="FF0000"/>
+              </w:rPr>
+            </w:pPr>
+            <w:r>
+              <w:rPr>
+                <w:color w:val="FF0000"/>
+              </w:rPr>
+              <w:t>15</w:t>
+            </w:r>
+          </w:p>
+        </w:tc>
+        <w:tc>
+          <w:tcPr>
+            <w:tcW w:w="543" w:type="dxa"/>
+            <w:shd w:val="clear" w:color="auto" w:fill="B8CCE4" w:themeFill="accent1" w:themeFillTint="66"/>
+            <w:vAlign w:val="center"/>
+          </w:tcPr>
+          <w:p>
+            <w:pPr>
+              <w:jc w:val="center"/>
+              <w:rPr>
+                <w:color w:val="FF0000"/>
+              </w:rPr>
+            </w:pPr>
+            <w:r>
+              <w:rPr>
+                <w:color w:val="FF0000"/>
+              </w:rPr>
+              <w:t>16</w:t>
+            </w:r>
+          </w:p>
+        </w:tc>
+        <w:tc>
+          <w:tcPr>
+            <w:tcW w:w="544" w:type="dxa"/>
+            <w:shd w:val="clear" w:color="auto" w:fill="B8CCE4" w:themeFill="accent1" w:themeFillTint="66"/>
+            <w:vAlign w:val="center"/>
+          </w:tcPr>
+          <w:p>
+            <w:pPr>
+              <w:jc w:val="center"/>
+              <w:rPr>
+                <w:color w:val="FF0000"/>
+              </w:rPr>
+            </w:pPr>
+            <w:r>
+              <w:rPr>
+                <w:color w:val="FF0000"/>
+              </w:rPr>
+              <w:t>17</w:t>
+            </w:r>
+          </w:p>
+        </w:tc>
+        <w:tc>
+          <w:tcPr>
+            <w:tcW w:w="544" w:type="dxa"/>
+            <w:shd w:val="clear" w:color="auto" w:fill="B8CCE4" w:themeFill="accent1" w:themeFillTint="66"/>
+            <w:vAlign w:val="center"/>
+          </w:tcPr>
+          <w:p>
+            <w:pPr>
+              <w:jc w:val="center"/>
+              <w:rPr>
+                <w:color w:val="FF0000"/>
+              </w:rPr>
+            </w:pPr>
+            <w:r>
+              <w:rPr>
+                <w:color w:val="FF0000"/>
+              </w:rPr>
+              <w:t>18</w:t>
+            </w:r>
+          </w:p>
+        </w:tc>
+        <w:tc>
+          <w:tcPr>
+            <w:tcW w:w="543" w:type="dxa"/>
+            <w:shd w:val="clear" w:color="auto" w:fill="B8CCE4" w:themeFill="accent1" w:themeFillTint="66"/>
+            <w:vAlign w:val="center"/>
+          </w:tcPr>
+          <w:p>
+            <w:pPr>
+              <w:jc w:val="center"/>
+              <w:rPr>
+                <w:color w:val="FF0000"/>
+              </w:rPr>
+            </w:pPr>
+            <w:r>
+              <w:rPr>
+                <w:color w:val="FF0000"/>
+              </w:rPr>
+              <w:t>19</w:t>
+            </w:r>
+          </w:p>
+        </w:tc>
+        <w:tc>
+          <w:tcPr>
+            <w:tcW w:w="544" w:type="dxa"/>
+            <w:shd w:val="clear" w:color="auto" w:fill="B8CCE4" w:themeFill="accent1" w:themeFillTint="66"/>
+            <w:vAlign w:val="center"/>
+          </w:tcPr>
+          <w:p>
+            <w:pPr>
+              <w:jc w:val="center"/>
+              <w:rPr>
+                <w:color w:val="FF0000"/>
+              </w:rPr>
+            </w:pPr>
+            <w:r>
+              <w:rPr>
+                <w:color w:val="FF0000"/>
+              </w:rPr>
+              <w:t>20</w:t>
+            </w:r>
+          </w:p>
+        </w:tc>
+        <w:tc>
+          <w:tcPr>
+            <w:tcW w:w="544" w:type="dxa"/>
+            <w:shd w:val="clear" w:color="auto" w:fill="B8CCE4" w:themeFill="accent1" w:themeFillTint="66"/>
+            <w:vAlign w:val="center"/>
+          </w:tcPr>
+          <w:p>
+            <w:pPr>
+              <w:jc w:val="center"/>
+              <w:rPr>
+                <w:color w:val="FF0000"/>
+              </w:rPr>
+            </w:pPr>
+            <w:r>
+              <w:rPr>
+                <w:color w:val="FF0000"/>
+              </w:rPr>
+              <w:t>21</w:t>
             </w:r>
           </w:p>
         </w:tc>
@@ -1355,137 +1355,139 @@
               <w:rPr>
                 <w:color w:val="FF0000"/>
               </w:rPr>
+              <w:t>30</w:t>
+            </w:r>
+          </w:p>
+        </w:tc>
+        <w:tc>
+          <w:tcPr>
+            <w:tcW w:w="544" w:type="dxa"/>
+            <w:vAlign w:val="center"/>
+          </w:tcPr>
+          <w:p>
+            <w:pPr>
+              <w:jc w:val="center"/>
+            </w:pPr>
+          </w:p>
+        </w:tc>
+        <w:tc>
+          <w:tcPr>
+            <w:tcW w:w="543" w:type="dxa"/>
+            <w:vAlign w:val="center"/>
+          </w:tcPr>
+          <w:p>
+            <w:pPr>
+              <w:jc w:val="center"/>
+            </w:pPr>
+          </w:p>
+        </w:tc>
+        <w:tc>
+          <w:tcPr>
+            <w:tcW w:w="544" w:type="dxa"/>
+            <w:vAlign w:val="center"/>
+          </w:tcPr>
+          <w:p>
+            <w:pPr>
+              <w:jc w:val="center"/>
+            </w:pPr>
+          </w:p>
+        </w:tc>
+        <w:tc>
+          <w:tcPr>
+            <w:tcW w:w="544" w:type="dxa"/>
+            <w:vAlign w:val="center"/>
+          </w:tcPr>
+          <w:p>
+            <w:pPr>
+              <w:jc w:val="center"/>
+            </w:pPr>
+          </w:p>
+        </w:tc>
+        <w:tc>
+          <w:tcPr>
+            <w:tcW w:w="543" w:type="dxa"/>
+            <w:shd w:val="clear" w:color="auto" w:fill="B8CCE4" w:themeFill="accent1" w:themeFillTint="66"/>
+            <w:vAlign w:val="center"/>
+          </w:tcPr>
+          <w:p>
+            <w:pPr>
+              <w:jc w:val="center"/>
+              <w:rPr>
+                <w:color w:val="FF0000"/>
+              </w:rPr>
+            </w:pPr>
+            <w:r>
+              <w:rPr>
+                <w:color w:val="FF0000"/>
+              </w:rPr>
+              <w:t>48</w:t>
+            </w:r>
+            <w:bookmarkStart w:id="0" w:name="_GoBack"/>
+            <w:bookmarkEnd w:id="0"/>
+          </w:p>
+        </w:tc>
+        <w:tc>
+          <w:tcPr>
+            <w:tcW w:w="544" w:type="dxa"/>
+            <w:vAlign w:val="center"/>
+          </w:tcPr>
+          <w:p>
+            <w:pPr>
+              <w:jc w:val="center"/>
+            </w:pPr>
+          </w:p>
+        </w:tc>
+        <w:tc>
+          <w:tcPr>
+            <w:tcW w:w="544" w:type="dxa"/>
+            <w:vAlign w:val="center"/>
+          </w:tcPr>
+          <w:p>
+            <w:pPr>
+              <w:jc w:val="center"/>
+            </w:pPr>
+          </w:p>
+        </w:tc>
+        <w:tc>
+          <w:tcPr>
+            <w:tcW w:w="543" w:type="dxa"/>
+            <w:vAlign w:val="center"/>
+          </w:tcPr>
+          <w:p>
+            <w:pPr>
+              <w:jc w:val="center"/>
+            </w:pPr>
+          </w:p>
+        </w:tc>
+        <w:tc>
+          <w:tcPr>
+            <w:tcW w:w="544" w:type="dxa"/>
+            <w:vAlign w:val="center"/>
+          </w:tcPr>
+          <w:p>
+            <w:pPr>
+              <w:jc w:val="center"/>
+            </w:pPr>
+          </w:p>
+        </w:tc>
+        <w:tc>
+          <w:tcPr>
+            <w:tcW w:w="544" w:type="dxa"/>
+            <w:shd w:val="clear" w:color="auto" w:fill="B8CCE4" w:themeFill="accent1" w:themeFillTint="66"/>
+            <w:vAlign w:val="center"/>
+          </w:tcPr>
+          <w:p>
+            <w:pPr>
+              <w:jc w:val="center"/>
+              <w:rPr>
+                <w:color w:val="FF0000"/>
+              </w:rPr>
+            </w:pPr>
+            <w:r>
+              <w:rPr>
+                <w:color w:val="FF0000"/>
+              </w:rPr>
               <w:t>39</w:t>
-            </w:r>
-          </w:p>
-        </w:tc>
-        <w:tc>
-          <w:tcPr>
-            <w:tcW w:w="544" w:type="dxa"/>
-            <w:vAlign w:val="center"/>
-          </w:tcPr>
-          <w:p>
-            <w:pPr>
-              <w:jc w:val="center"/>
-            </w:pPr>
-          </w:p>
-        </w:tc>
-        <w:tc>
-          <w:tcPr>
-            <w:tcW w:w="543" w:type="dxa"/>
-            <w:vAlign w:val="center"/>
-          </w:tcPr>
-          <w:p>
-            <w:pPr>
-              <w:jc w:val="center"/>
-            </w:pPr>
-          </w:p>
-        </w:tc>
-        <w:tc>
-          <w:tcPr>
-            <w:tcW w:w="544" w:type="dxa"/>
-            <w:vAlign w:val="center"/>
-          </w:tcPr>
-          <w:p>
-            <w:pPr>
-              <w:jc w:val="center"/>
-            </w:pPr>
-          </w:p>
-        </w:tc>
-        <w:tc>
-          <w:tcPr>
-            <w:tcW w:w="544" w:type="dxa"/>
-            <w:vAlign w:val="center"/>
-          </w:tcPr>
-          <w:p>
-            <w:pPr>
-              <w:jc w:val="center"/>
-            </w:pPr>
-          </w:p>
-        </w:tc>
-        <w:tc>
-          <w:tcPr>
-            <w:tcW w:w="543" w:type="dxa"/>
-            <w:shd w:val="clear" w:color="auto" w:fill="B8CCE4" w:themeFill="accent1" w:themeFillTint="66"/>
-            <w:vAlign w:val="center"/>
-          </w:tcPr>
-          <w:p>
-            <w:pPr>
-              <w:jc w:val="center"/>
-              <w:rPr>
-                <w:color w:val="FF0000"/>
-              </w:rPr>
-            </w:pPr>
-            <w:r>
-              <w:rPr>
-                <w:color w:val="FF0000"/>
-              </w:rPr>
-              <w:t>40</w:t>
-            </w:r>
-          </w:p>
-        </w:tc>
-        <w:tc>
-          <w:tcPr>
-            <w:tcW w:w="544" w:type="dxa"/>
-            <w:vAlign w:val="center"/>
-          </w:tcPr>
-          <w:p>
-            <w:pPr>
-              <w:jc w:val="center"/>
-            </w:pPr>
-          </w:p>
-        </w:tc>
-        <w:tc>
-          <w:tcPr>
-            <w:tcW w:w="544" w:type="dxa"/>
-            <w:vAlign w:val="center"/>
-          </w:tcPr>
-          <w:p>
-            <w:pPr>
-              <w:jc w:val="center"/>
-            </w:pPr>
-          </w:p>
-        </w:tc>
-        <w:tc>
-          <w:tcPr>
-            <w:tcW w:w="543" w:type="dxa"/>
-            <w:vAlign w:val="center"/>
-          </w:tcPr>
-          <w:p>
-            <w:pPr>
-              <w:jc w:val="center"/>
-            </w:pPr>
-          </w:p>
-        </w:tc>
-        <w:tc>
-          <w:tcPr>
-            <w:tcW w:w="544" w:type="dxa"/>
-            <w:vAlign w:val="center"/>
-          </w:tcPr>
-          <w:p>
-            <w:pPr>
-              <w:jc w:val="center"/>
-            </w:pPr>
-          </w:p>
-        </w:tc>
-        <w:tc>
-          <w:tcPr>
-            <w:tcW w:w="544" w:type="dxa"/>
-            <w:shd w:val="clear" w:color="auto" w:fill="B8CCE4" w:themeFill="accent1" w:themeFillTint="66"/>
-            <w:vAlign w:val="center"/>
-          </w:tcPr>
-          <w:p>
-            <w:pPr>
-              <w:jc w:val="center"/>
-              <w:rPr>
-                <w:color w:val="FF0000"/>
-              </w:rPr>
-            </w:pPr>
-            <w:r>
-              <w:rPr>
-                <w:color w:val="FF0000"/>
-              </w:rPr>
-              <w:t>11</w:t>
             </w:r>
           </w:p>
         </w:tc>
@@ -1580,137 +1582,137 @@
               <w:rPr>
                 <w:color w:val="FF0000"/>
               </w:rPr>
+              <w:t>29</w:t>
+            </w:r>
+          </w:p>
+        </w:tc>
+        <w:tc>
+          <w:tcPr>
+            <w:tcW w:w="544" w:type="dxa"/>
+            <w:vAlign w:val="center"/>
+          </w:tcPr>
+          <w:p>
+            <w:pPr>
+              <w:jc w:val="center"/>
+            </w:pPr>
+          </w:p>
+        </w:tc>
+        <w:tc>
+          <w:tcPr>
+            <w:tcW w:w="543" w:type="dxa"/>
+            <w:vAlign w:val="center"/>
+          </w:tcPr>
+          <w:p>
+            <w:pPr>
+              <w:jc w:val="center"/>
+            </w:pPr>
+          </w:p>
+        </w:tc>
+        <w:tc>
+          <w:tcPr>
+            <w:tcW w:w="544" w:type="dxa"/>
+            <w:vAlign w:val="center"/>
+          </w:tcPr>
+          <w:p>
+            <w:pPr>
+              <w:jc w:val="center"/>
+            </w:pPr>
+          </w:p>
+        </w:tc>
+        <w:tc>
+          <w:tcPr>
+            <w:tcW w:w="544" w:type="dxa"/>
+            <w:vAlign w:val="center"/>
+          </w:tcPr>
+          <w:p>
+            <w:pPr>
+              <w:jc w:val="center"/>
+            </w:pPr>
+          </w:p>
+        </w:tc>
+        <w:tc>
+          <w:tcPr>
+            <w:tcW w:w="543" w:type="dxa"/>
+            <w:shd w:val="clear" w:color="auto" w:fill="B8CCE4" w:themeFill="accent1" w:themeFillTint="66"/>
+            <w:vAlign w:val="center"/>
+          </w:tcPr>
+          <w:p>
+            <w:pPr>
+              <w:jc w:val="center"/>
+              <w:rPr>
+                <w:color w:val="FF0000"/>
+              </w:rPr>
+            </w:pPr>
+            <w:r>
+              <w:rPr>
+                <w:color w:val="FF0000"/>
+              </w:rPr>
+              <w:t>47</w:t>
+            </w:r>
+          </w:p>
+        </w:tc>
+        <w:tc>
+          <w:tcPr>
+            <w:tcW w:w="544" w:type="dxa"/>
+            <w:vAlign w:val="center"/>
+          </w:tcPr>
+          <w:p>
+            <w:pPr>
+              <w:jc w:val="center"/>
+            </w:pPr>
+          </w:p>
+        </w:tc>
+        <w:tc>
+          <w:tcPr>
+            <w:tcW w:w="544" w:type="dxa"/>
+            <w:vAlign w:val="center"/>
+          </w:tcPr>
+          <w:p>
+            <w:pPr>
+              <w:jc w:val="center"/>
+            </w:pPr>
+          </w:p>
+        </w:tc>
+        <w:tc>
+          <w:tcPr>
+            <w:tcW w:w="543" w:type="dxa"/>
+            <w:vAlign w:val="center"/>
+          </w:tcPr>
+          <w:p>
+            <w:pPr>
+              <w:jc w:val="center"/>
+            </w:pPr>
+          </w:p>
+        </w:tc>
+        <w:tc>
+          <w:tcPr>
+            <w:tcW w:w="544" w:type="dxa"/>
+            <w:vAlign w:val="center"/>
+          </w:tcPr>
+          <w:p>
+            <w:pPr>
+              <w:jc w:val="center"/>
+            </w:pPr>
+          </w:p>
+        </w:tc>
+        <w:tc>
+          <w:tcPr>
+            <w:tcW w:w="544" w:type="dxa"/>
+            <w:shd w:val="clear" w:color="auto" w:fill="B8CCE4" w:themeFill="accent1" w:themeFillTint="66"/>
+            <w:vAlign w:val="center"/>
+          </w:tcPr>
+          <w:p>
+            <w:pPr>
+              <w:jc w:val="center"/>
+              <w:rPr>
+                <w:color w:val="FF0000"/>
+              </w:rPr>
+            </w:pPr>
+            <w:r>
+              <w:rPr>
+                <w:color w:val="FF0000"/>
+              </w:rPr>
               <w:t>38</w:t>
-            </w:r>
-          </w:p>
-        </w:tc>
-        <w:tc>
-          <w:tcPr>
-            <w:tcW w:w="544" w:type="dxa"/>
-            <w:vAlign w:val="center"/>
-          </w:tcPr>
-          <w:p>
-            <w:pPr>
-              <w:jc w:val="center"/>
-            </w:pPr>
-          </w:p>
-        </w:tc>
-        <w:tc>
-          <w:tcPr>
-            <w:tcW w:w="543" w:type="dxa"/>
-            <w:vAlign w:val="center"/>
-          </w:tcPr>
-          <w:p>
-            <w:pPr>
-              <w:jc w:val="center"/>
-            </w:pPr>
-          </w:p>
-        </w:tc>
-        <w:tc>
-          <w:tcPr>
-            <w:tcW w:w="544" w:type="dxa"/>
-            <w:vAlign w:val="center"/>
-          </w:tcPr>
-          <w:p>
-            <w:pPr>
-              <w:jc w:val="center"/>
-            </w:pPr>
-          </w:p>
-        </w:tc>
-        <w:tc>
-          <w:tcPr>
-            <w:tcW w:w="544" w:type="dxa"/>
-            <w:vAlign w:val="center"/>
-          </w:tcPr>
-          <w:p>
-            <w:pPr>
-              <w:jc w:val="center"/>
-            </w:pPr>
-          </w:p>
-        </w:tc>
-        <w:tc>
-          <w:tcPr>
-            <w:tcW w:w="543" w:type="dxa"/>
-            <w:shd w:val="clear" w:color="auto" w:fill="B8CCE4" w:themeFill="accent1" w:themeFillTint="66"/>
-            <w:vAlign w:val="center"/>
-          </w:tcPr>
-          <w:p>
-            <w:pPr>
-              <w:jc w:val="center"/>
-              <w:rPr>
-                <w:color w:val="FF0000"/>
-              </w:rPr>
-            </w:pPr>
-            <w:r>
-              <w:rPr>
-                <w:color w:val="FF0000"/>
-              </w:rPr>
-              <w:t>41</w:t>
-            </w:r>
-          </w:p>
-        </w:tc>
-        <w:tc>
-          <w:tcPr>
-            <w:tcW w:w="544" w:type="dxa"/>
-            <w:vAlign w:val="center"/>
-          </w:tcPr>
-          <w:p>
-            <w:pPr>
-              <w:jc w:val="center"/>
-            </w:pPr>
-          </w:p>
-        </w:tc>
-        <w:tc>
-          <w:tcPr>
-            <w:tcW w:w="544" w:type="dxa"/>
-            <w:vAlign w:val="center"/>
-          </w:tcPr>
-          <w:p>
-            <w:pPr>
-              <w:jc w:val="center"/>
-            </w:pPr>
-          </w:p>
-        </w:tc>
-        <w:tc>
-          <w:tcPr>
-            <w:tcW w:w="543" w:type="dxa"/>
-            <w:vAlign w:val="center"/>
-          </w:tcPr>
-          <w:p>
-            <w:pPr>
-              <w:jc w:val="center"/>
-            </w:pPr>
-          </w:p>
-        </w:tc>
-        <w:tc>
-          <w:tcPr>
-            <w:tcW w:w="544" w:type="dxa"/>
-            <w:vAlign w:val="center"/>
-          </w:tcPr>
-          <w:p>
-            <w:pPr>
-              <w:jc w:val="center"/>
-            </w:pPr>
-          </w:p>
-        </w:tc>
-        <w:tc>
-          <w:tcPr>
-            <w:tcW w:w="544" w:type="dxa"/>
-            <w:shd w:val="clear" w:color="auto" w:fill="B8CCE4" w:themeFill="accent1" w:themeFillTint="66"/>
-            <w:vAlign w:val="center"/>
-          </w:tcPr>
-          <w:p>
-            <w:pPr>
-              <w:jc w:val="center"/>
-              <w:rPr>
-                <w:color w:val="FF0000"/>
-              </w:rPr>
-            </w:pPr>
-            <w:r>
-              <w:rPr>
-                <w:color w:val="FF0000"/>
-              </w:rPr>
-              <w:t>12</w:t>
             </w:r>
           </w:p>
         </w:tc>
@@ -1805,137 +1807,143 @@
               <w:rPr>
                 <w:color w:val="FF0000"/>
               </w:rPr>
-              <w:t>37</w:t>
-            </w:r>
-          </w:p>
-        </w:tc>
-        <w:tc>
-          <w:tcPr>
-            <w:tcW w:w="544" w:type="dxa"/>
-            <w:vAlign w:val="center"/>
-          </w:tcPr>
-          <w:p>
-            <w:pPr>
-              <w:jc w:val="center"/>
-            </w:pPr>
-          </w:p>
-        </w:tc>
-        <w:tc>
-          <w:tcPr>
-            <w:tcW w:w="543" w:type="dxa"/>
-            <w:vAlign w:val="center"/>
-          </w:tcPr>
-          <w:p>
-            <w:pPr>
-              <w:jc w:val="center"/>
-            </w:pPr>
-          </w:p>
-        </w:tc>
-        <w:tc>
-          <w:tcPr>
-            <w:tcW w:w="544" w:type="dxa"/>
-            <w:vAlign w:val="center"/>
-          </w:tcPr>
-          <w:p>
-            <w:pPr>
-              <w:jc w:val="center"/>
-            </w:pPr>
-          </w:p>
-        </w:tc>
-        <w:tc>
-          <w:tcPr>
-            <w:tcW w:w="544" w:type="dxa"/>
-            <w:vAlign w:val="center"/>
-          </w:tcPr>
-          <w:p>
-            <w:pPr>
-              <w:jc w:val="center"/>
-            </w:pPr>
-          </w:p>
-        </w:tc>
-        <w:tc>
-          <w:tcPr>
-            <w:tcW w:w="543" w:type="dxa"/>
-            <w:shd w:val="clear" w:color="auto" w:fill="B8CCE4" w:themeFill="accent1" w:themeFillTint="66"/>
-            <w:vAlign w:val="center"/>
-          </w:tcPr>
-          <w:p>
-            <w:pPr>
-              <w:jc w:val="center"/>
-              <w:rPr>
-                <w:color w:val="FF0000"/>
-              </w:rPr>
-            </w:pPr>
-            <w:r>
-              <w:rPr>
-                <w:color w:val="FF0000"/>
-              </w:rPr>
-              <w:t>42</w:t>
-            </w:r>
-          </w:p>
-        </w:tc>
-        <w:tc>
-          <w:tcPr>
-            <w:tcW w:w="544" w:type="dxa"/>
-            <w:vAlign w:val="center"/>
-          </w:tcPr>
-          <w:p>
-            <w:pPr>
-              <w:jc w:val="center"/>
-            </w:pPr>
-          </w:p>
-        </w:tc>
-        <w:tc>
-          <w:tcPr>
-            <w:tcW w:w="544" w:type="dxa"/>
-            <w:vAlign w:val="center"/>
-          </w:tcPr>
-          <w:p>
-            <w:pPr>
-              <w:jc w:val="center"/>
-            </w:pPr>
-          </w:p>
-        </w:tc>
-        <w:tc>
-          <w:tcPr>
-            <w:tcW w:w="543" w:type="dxa"/>
-            <w:vAlign w:val="center"/>
-          </w:tcPr>
-          <w:p>
-            <w:pPr>
-              <w:jc w:val="center"/>
-            </w:pPr>
-          </w:p>
-        </w:tc>
-        <w:tc>
-          <w:tcPr>
-            <w:tcW w:w="544" w:type="dxa"/>
-            <w:vAlign w:val="center"/>
-          </w:tcPr>
-          <w:p>
-            <w:pPr>
-              <w:jc w:val="center"/>
-            </w:pPr>
-          </w:p>
-        </w:tc>
-        <w:tc>
-          <w:tcPr>
-            <w:tcW w:w="544" w:type="dxa"/>
-            <w:shd w:val="clear" w:color="auto" w:fill="B8CCE4" w:themeFill="accent1" w:themeFillTint="66"/>
-            <w:vAlign w:val="center"/>
-          </w:tcPr>
-          <w:p>
-            <w:pPr>
-              <w:jc w:val="center"/>
-              <w:rPr>
-                <w:color w:val="FF0000"/>
-              </w:rPr>
-            </w:pPr>
-            <w:r>
-              <w:rPr>
-                <w:color w:val="FF0000"/>
-              </w:rPr>
-              <w:t>13</w:t>
+              <w:t>28</w:t>
+            </w:r>
+          </w:p>
+        </w:tc>
+        <w:tc>
+          <w:tcPr>
+            <w:tcW w:w="544" w:type="dxa"/>
+            <w:vAlign w:val="center"/>
+          </w:tcPr>
+          <w:p>
+            <w:pPr>
+              <w:jc w:val="center"/>
+            </w:pPr>
+          </w:p>
+        </w:tc>
+        <w:tc>
+          <w:tcPr>
+            <w:tcW w:w="543" w:type="dxa"/>
+            <w:vAlign w:val="center"/>
+          </w:tcPr>
+          <w:p>
+            <w:pPr>
+              <w:jc w:val="center"/>
+            </w:pPr>
+          </w:p>
+        </w:tc>
+        <w:tc>
+          <w:tcPr>
+            <w:tcW w:w="544" w:type="dxa"/>
+            <w:vAlign w:val="center"/>
+          </w:tcPr>
+          <w:p>
+            <w:pPr>
+              <w:jc w:val="center"/>
+            </w:pPr>
+          </w:p>
+        </w:tc>
+        <w:tc>
+          <w:tcPr>
+            <w:tcW w:w="544" w:type="dxa"/>
+            <w:vAlign w:val="center"/>
+          </w:tcPr>
+          <w:p>
+            <w:pPr>
+              <w:jc w:val="center"/>
+            </w:pPr>
+          </w:p>
+        </w:tc>
+        <w:tc>
+          <w:tcPr>
+            <w:tcW w:w="543" w:type="dxa"/>
+            <w:shd w:val="clear" w:color="auto" w:fill="B8CCE4" w:themeFill="accent1" w:themeFillTint="66"/>
+            <w:vAlign w:val="center"/>
+          </w:tcPr>
+          <w:p>
+            <w:pPr>
+              <w:jc w:val="center"/>
+              <w:rPr>
+                <w:color w:val="FF0000"/>
+              </w:rPr>
+            </w:pPr>
+            <w:r>
+              <w:rPr>
+                <w:color w:val="FF0000"/>
+              </w:rPr>
+              <w:t>46</w:t>
+            </w:r>
+          </w:p>
+        </w:tc>
+        <w:tc>
+          <w:tcPr>
+            <w:tcW w:w="544" w:type="dxa"/>
+            <w:vAlign w:val="center"/>
+          </w:tcPr>
+          <w:p>
+            <w:pPr>
+              <w:jc w:val="center"/>
+            </w:pPr>
+          </w:p>
+        </w:tc>
+        <w:tc>
+          <w:tcPr>
+            <w:tcW w:w="544" w:type="dxa"/>
+            <w:vAlign w:val="center"/>
+          </w:tcPr>
+          <w:p>
+            <w:pPr>
+              <w:jc w:val="center"/>
+            </w:pPr>
+          </w:p>
+        </w:tc>
+        <w:tc>
+          <w:tcPr>
+            <w:tcW w:w="543" w:type="dxa"/>
+            <w:vAlign w:val="center"/>
+          </w:tcPr>
+          <w:p>
+            <w:pPr>
+              <w:jc w:val="center"/>
+            </w:pPr>
+          </w:p>
+        </w:tc>
+        <w:tc>
+          <w:tcPr>
+            <w:tcW w:w="544" w:type="dxa"/>
+            <w:vAlign w:val="center"/>
+          </w:tcPr>
+          <w:p>
+            <w:pPr>
+              <w:jc w:val="center"/>
+            </w:pPr>
+          </w:p>
+        </w:tc>
+        <w:tc>
+          <w:tcPr>
+            <w:tcW w:w="544" w:type="dxa"/>
+            <w:shd w:val="clear" w:color="auto" w:fill="B8CCE4" w:themeFill="accent1" w:themeFillTint="66"/>
+            <w:vAlign w:val="center"/>
+          </w:tcPr>
+          <w:p>
+            <w:pPr>
+              <w:jc w:val="center"/>
+              <w:rPr>
+                <w:color w:val="FF0000"/>
+              </w:rPr>
+            </w:pPr>
+            <w:r>
+              <w:rPr>
+                <w:color w:val="FF0000"/>
+              </w:rPr>
+              <w:t>3</w:t>
+            </w:r>
+            <w:r>
+              <w:rPr>
+                <w:color w:val="FF0000"/>
+              </w:rPr>
+              <w:t>7</w:t>
             </w:r>
           </w:p>
         </w:tc>
@@ -2033,137 +2041,143 @@
               <w:rPr>
                 <w:color w:val="FF0000"/>
               </w:rPr>
-              <w:t>36</w:t>
-            </w:r>
-          </w:p>
-        </w:tc>
-        <w:tc>
-          <w:tcPr>
-            <w:tcW w:w="544" w:type="dxa"/>
-            <w:vAlign w:val="center"/>
-          </w:tcPr>
-          <w:p>
-            <w:pPr>
-              <w:jc w:val="center"/>
-            </w:pPr>
-          </w:p>
-        </w:tc>
-        <w:tc>
-          <w:tcPr>
-            <w:tcW w:w="543" w:type="dxa"/>
-            <w:vAlign w:val="center"/>
-          </w:tcPr>
-          <w:p>
-            <w:pPr>
-              <w:jc w:val="center"/>
-            </w:pPr>
-          </w:p>
-        </w:tc>
-        <w:tc>
-          <w:tcPr>
-            <w:tcW w:w="544" w:type="dxa"/>
-            <w:vAlign w:val="center"/>
-          </w:tcPr>
-          <w:p>
-            <w:pPr>
-              <w:jc w:val="center"/>
-            </w:pPr>
-          </w:p>
-        </w:tc>
-        <w:tc>
-          <w:tcPr>
-            <w:tcW w:w="544" w:type="dxa"/>
-            <w:vAlign w:val="center"/>
-          </w:tcPr>
-          <w:p>
-            <w:pPr>
-              <w:jc w:val="center"/>
-            </w:pPr>
-          </w:p>
-        </w:tc>
-        <w:tc>
-          <w:tcPr>
-            <w:tcW w:w="543" w:type="dxa"/>
-            <w:shd w:val="clear" w:color="auto" w:fill="B8CCE4" w:themeFill="accent1" w:themeFillTint="66"/>
-            <w:vAlign w:val="center"/>
-          </w:tcPr>
-          <w:p>
-            <w:pPr>
-              <w:jc w:val="center"/>
-              <w:rPr>
-                <w:color w:val="FF0000"/>
-              </w:rPr>
-            </w:pPr>
-            <w:r>
-              <w:rPr>
-                <w:color w:val="FF0000"/>
-              </w:rPr>
-              <w:t>43</w:t>
-            </w:r>
-          </w:p>
-        </w:tc>
-        <w:tc>
-          <w:tcPr>
-            <w:tcW w:w="544" w:type="dxa"/>
-            <w:vAlign w:val="center"/>
-          </w:tcPr>
-          <w:p>
-            <w:pPr>
-              <w:jc w:val="center"/>
-            </w:pPr>
-          </w:p>
-        </w:tc>
-        <w:tc>
-          <w:tcPr>
-            <w:tcW w:w="544" w:type="dxa"/>
-            <w:vAlign w:val="center"/>
-          </w:tcPr>
-          <w:p>
-            <w:pPr>
-              <w:jc w:val="center"/>
-            </w:pPr>
-          </w:p>
-        </w:tc>
-        <w:tc>
-          <w:tcPr>
-            <w:tcW w:w="543" w:type="dxa"/>
-            <w:vAlign w:val="center"/>
-          </w:tcPr>
-          <w:p>
-            <w:pPr>
-              <w:jc w:val="center"/>
-            </w:pPr>
-          </w:p>
-        </w:tc>
-        <w:tc>
-          <w:tcPr>
-            <w:tcW w:w="544" w:type="dxa"/>
-            <w:vAlign w:val="center"/>
-          </w:tcPr>
-          <w:p>
-            <w:pPr>
-              <w:jc w:val="center"/>
-            </w:pPr>
-          </w:p>
-        </w:tc>
-        <w:tc>
-          <w:tcPr>
-            <w:tcW w:w="544" w:type="dxa"/>
-            <w:shd w:val="clear" w:color="auto" w:fill="B8CCE4" w:themeFill="accent1" w:themeFillTint="66"/>
-            <w:vAlign w:val="center"/>
-          </w:tcPr>
-          <w:p>
-            <w:pPr>
-              <w:jc w:val="center"/>
-              <w:rPr>
-                <w:color w:val="FF0000"/>
-              </w:rPr>
-            </w:pPr>
-            <w:r>
-              <w:rPr>
-                <w:color w:val="FF0000"/>
-              </w:rPr>
-              <w:t>14</w:t>
+              <w:t>27</w:t>
+            </w:r>
+          </w:p>
+        </w:tc>
+        <w:tc>
+          <w:tcPr>
+            <w:tcW w:w="544" w:type="dxa"/>
+            <w:vAlign w:val="center"/>
+          </w:tcPr>
+          <w:p>
+            <w:pPr>
+              <w:jc w:val="center"/>
+            </w:pPr>
+          </w:p>
+        </w:tc>
+        <w:tc>
+          <w:tcPr>
+            <w:tcW w:w="543" w:type="dxa"/>
+            <w:vAlign w:val="center"/>
+          </w:tcPr>
+          <w:p>
+            <w:pPr>
+              <w:jc w:val="center"/>
+            </w:pPr>
+          </w:p>
+        </w:tc>
+        <w:tc>
+          <w:tcPr>
+            <w:tcW w:w="544" w:type="dxa"/>
+            <w:vAlign w:val="center"/>
+          </w:tcPr>
+          <w:p>
+            <w:pPr>
+              <w:jc w:val="center"/>
+            </w:pPr>
+          </w:p>
+        </w:tc>
+        <w:tc>
+          <w:tcPr>
+            <w:tcW w:w="544" w:type="dxa"/>
+            <w:vAlign w:val="center"/>
+          </w:tcPr>
+          <w:p>
+            <w:pPr>
+              <w:jc w:val="center"/>
+            </w:pPr>
+          </w:p>
+        </w:tc>
+        <w:tc>
+          <w:tcPr>
+            <w:tcW w:w="543" w:type="dxa"/>
+            <w:shd w:val="clear" w:color="auto" w:fill="B8CCE4" w:themeFill="accent1" w:themeFillTint="66"/>
+            <w:vAlign w:val="center"/>
+          </w:tcPr>
+          <w:p>
+            <w:pPr>
+              <w:jc w:val="center"/>
+              <w:rPr>
+                <w:color w:val="FF0000"/>
+              </w:rPr>
+            </w:pPr>
+            <w:r>
+              <w:rPr>
+                <w:color w:val="FF0000"/>
+              </w:rPr>
+              <w:t>45</w:t>
+            </w:r>
+          </w:p>
+        </w:tc>
+        <w:tc>
+          <w:tcPr>
+            <w:tcW w:w="544" w:type="dxa"/>
+            <w:vAlign w:val="center"/>
+          </w:tcPr>
+          <w:p>
+            <w:pPr>
+              <w:jc w:val="center"/>
+            </w:pPr>
+          </w:p>
+        </w:tc>
+        <w:tc>
+          <w:tcPr>
+            <w:tcW w:w="544" w:type="dxa"/>
+            <w:vAlign w:val="center"/>
+          </w:tcPr>
+          <w:p>
+            <w:pPr>
+              <w:jc w:val="center"/>
+            </w:pPr>
+          </w:p>
+        </w:tc>
+        <w:tc>
+          <w:tcPr>
+            <w:tcW w:w="543" w:type="dxa"/>
+            <w:vAlign w:val="center"/>
+          </w:tcPr>
+          <w:p>
+            <w:pPr>
+              <w:jc w:val="center"/>
+            </w:pPr>
+          </w:p>
+        </w:tc>
+        <w:tc>
+          <w:tcPr>
+            <w:tcW w:w="544" w:type="dxa"/>
+            <w:vAlign w:val="center"/>
+          </w:tcPr>
+          <w:p>
+            <w:pPr>
+              <w:jc w:val="center"/>
+            </w:pPr>
+          </w:p>
+        </w:tc>
+        <w:tc>
+          <w:tcPr>
+            <w:tcW w:w="544" w:type="dxa"/>
+            <w:shd w:val="clear" w:color="auto" w:fill="B8CCE4" w:themeFill="accent1" w:themeFillTint="66"/>
+            <w:vAlign w:val="center"/>
+          </w:tcPr>
+          <w:p>
+            <w:pPr>
+              <w:jc w:val="center"/>
+              <w:rPr>
+                <w:color w:val="FF0000"/>
+              </w:rPr>
+            </w:pPr>
+            <w:r>
+              <w:rPr>
+                <w:color w:val="FF0000"/>
+              </w:rPr>
+              <w:t>3</w:t>
+            </w:r>
+            <w:r>
+              <w:rPr>
+                <w:color w:val="FF0000"/>
+              </w:rPr>
+              <w:t>6</w:t>
             </w:r>
           </w:p>
         </w:tc>
@@ -2264,31 +2278,29 @@
               <w:rPr>
                 <w:color w:val="FF0000"/>
               </w:rPr>
-              <w:t>35</w:t>
-            </w:r>
-          </w:p>
-        </w:tc>
-        <w:tc>
-          <w:tcPr>
-            <w:tcW w:w="544" w:type="dxa"/>
-            <w:shd w:val="clear" w:color="auto" w:fill="B8CCE4" w:themeFill="accent1" w:themeFillTint="66"/>
-            <w:vAlign w:val="center"/>
-          </w:tcPr>
-          <w:p>
-            <w:pPr>
-              <w:jc w:val="center"/>
-              <w:rPr>
-                <w:color w:val="FF0000"/>
-              </w:rPr>
-            </w:pPr>
-            <w:bookmarkStart w:id="0" w:name="_GoBack"/>
+              <w:t>26</w:t>
+            </w:r>
+          </w:p>
+        </w:tc>
+        <w:tc>
+          <w:tcPr>
+            <w:tcW w:w="544" w:type="dxa"/>
+            <w:shd w:val="clear" w:color="auto" w:fill="B8CCE4" w:themeFill="accent1" w:themeFillTint="66"/>
+            <w:vAlign w:val="center"/>
+          </w:tcPr>
+          <w:p>
+            <w:pPr>
+              <w:jc w:val="center"/>
+              <w:rPr>
+                <w:color w:val="FF0000"/>
+              </w:rPr>
+            </w:pPr>
             <w:r>
               <w:rPr>
                 <w:color w:val="FF0000"/>
               </w:rPr>
               <w:t>49</w:t>
             </w:r>
-            <w:bookmarkEnd w:id="0"/>
           </w:p>
         </w:tc>
         <w:tc>
@@ -2476,7 +2488,13 @@
               <w:rPr>
                 <w:color w:val="FF0000"/>
               </w:rPr>
-              <w:t>15</w:t>
+              <w:t>3</w:t>
+            </w:r>
+            <w:r>
+              <w:rPr>
+                <w:color w:val="FF0000"/>
+              </w:rPr>
+              <w:t>5</w:t>
             </w:r>
           </w:p>
         </w:tc>
@@ -2577,137 +2595,143 @@
               <w:rPr>
                 <w:color w:val="FF0000"/>
               </w:rPr>
-              <w:t>34</w:t>
-            </w:r>
-          </w:p>
-        </w:tc>
-        <w:tc>
-          <w:tcPr>
-            <w:tcW w:w="544" w:type="dxa"/>
-            <w:vAlign w:val="center"/>
-          </w:tcPr>
-          <w:p>
-            <w:pPr>
-              <w:jc w:val="center"/>
-            </w:pPr>
-          </w:p>
-        </w:tc>
-        <w:tc>
-          <w:tcPr>
-            <w:tcW w:w="543" w:type="dxa"/>
-            <w:vAlign w:val="center"/>
-          </w:tcPr>
-          <w:p>
-            <w:pPr>
-              <w:jc w:val="center"/>
-            </w:pPr>
-          </w:p>
-        </w:tc>
-        <w:tc>
-          <w:tcPr>
-            <w:tcW w:w="544" w:type="dxa"/>
-            <w:vAlign w:val="center"/>
-          </w:tcPr>
-          <w:p>
-            <w:pPr>
-              <w:jc w:val="center"/>
-            </w:pPr>
-          </w:p>
-        </w:tc>
-        <w:tc>
-          <w:tcPr>
-            <w:tcW w:w="544" w:type="dxa"/>
-            <w:vAlign w:val="center"/>
-          </w:tcPr>
-          <w:p>
-            <w:pPr>
-              <w:jc w:val="center"/>
-            </w:pPr>
-          </w:p>
-        </w:tc>
-        <w:tc>
-          <w:tcPr>
-            <w:tcW w:w="543" w:type="dxa"/>
-            <w:shd w:val="clear" w:color="auto" w:fill="B8CCE4" w:themeFill="accent1" w:themeFillTint="66"/>
-            <w:vAlign w:val="center"/>
-          </w:tcPr>
-          <w:p>
-            <w:pPr>
-              <w:jc w:val="center"/>
-              <w:rPr>
-                <w:color w:val="FF0000"/>
-              </w:rPr>
-            </w:pPr>
-            <w:r>
-              <w:rPr>
-                <w:color w:val="FF0000"/>
-              </w:rPr>
-              <w:t>45</w:t>
-            </w:r>
-          </w:p>
-        </w:tc>
-        <w:tc>
-          <w:tcPr>
-            <w:tcW w:w="544" w:type="dxa"/>
-            <w:vAlign w:val="center"/>
-          </w:tcPr>
-          <w:p>
-            <w:pPr>
-              <w:jc w:val="center"/>
-            </w:pPr>
-          </w:p>
-        </w:tc>
-        <w:tc>
-          <w:tcPr>
-            <w:tcW w:w="544" w:type="dxa"/>
-            <w:vAlign w:val="center"/>
-          </w:tcPr>
-          <w:p>
-            <w:pPr>
-              <w:jc w:val="center"/>
-            </w:pPr>
-          </w:p>
-        </w:tc>
-        <w:tc>
-          <w:tcPr>
-            <w:tcW w:w="543" w:type="dxa"/>
-            <w:vAlign w:val="center"/>
-          </w:tcPr>
-          <w:p>
-            <w:pPr>
-              <w:jc w:val="center"/>
-            </w:pPr>
-          </w:p>
-        </w:tc>
-        <w:tc>
-          <w:tcPr>
-            <w:tcW w:w="544" w:type="dxa"/>
-            <w:vAlign w:val="center"/>
-          </w:tcPr>
-          <w:p>
-            <w:pPr>
-              <w:jc w:val="center"/>
-            </w:pPr>
-          </w:p>
-        </w:tc>
-        <w:tc>
-          <w:tcPr>
-            <w:tcW w:w="544" w:type="dxa"/>
-            <w:shd w:val="clear" w:color="auto" w:fill="B8CCE4" w:themeFill="accent1" w:themeFillTint="66"/>
-            <w:vAlign w:val="center"/>
-          </w:tcPr>
-          <w:p>
-            <w:pPr>
-              <w:jc w:val="center"/>
-              <w:rPr>
-                <w:color w:val="FF0000"/>
-              </w:rPr>
-            </w:pPr>
-            <w:r>
-              <w:rPr>
-                <w:color w:val="FF0000"/>
-              </w:rPr>
-              <w:t>16</w:t>
+              <w:t>25</w:t>
+            </w:r>
+          </w:p>
+        </w:tc>
+        <w:tc>
+          <w:tcPr>
+            <w:tcW w:w="544" w:type="dxa"/>
+            <w:vAlign w:val="center"/>
+          </w:tcPr>
+          <w:p>
+            <w:pPr>
+              <w:jc w:val="center"/>
+            </w:pPr>
+          </w:p>
+        </w:tc>
+        <w:tc>
+          <w:tcPr>
+            <w:tcW w:w="543" w:type="dxa"/>
+            <w:vAlign w:val="center"/>
+          </w:tcPr>
+          <w:p>
+            <w:pPr>
+              <w:jc w:val="center"/>
+            </w:pPr>
+          </w:p>
+        </w:tc>
+        <w:tc>
+          <w:tcPr>
+            <w:tcW w:w="544" w:type="dxa"/>
+            <w:vAlign w:val="center"/>
+          </w:tcPr>
+          <w:p>
+            <w:pPr>
+              <w:jc w:val="center"/>
+            </w:pPr>
+          </w:p>
+        </w:tc>
+        <w:tc>
+          <w:tcPr>
+            <w:tcW w:w="544" w:type="dxa"/>
+            <w:vAlign w:val="center"/>
+          </w:tcPr>
+          <w:p>
+            <w:pPr>
+              <w:jc w:val="center"/>
+            </w:pPr>
+          </w:p>
+        </w:tc>
+        <w:tc>
+          <w:tcPr>
+            <w:tcW w:w="543" w:type="dxa"/>
+            <w:shd w:val="clear" w:color="auto" w:fill="B8CCE4" w:themeFill="accent1" w:themeFillTint="66"/>
+            <w:vAlign w:val="center"/>
+          </w:tcPr>
+          <w:p>
+            <w:pPr>
+              <w:jc w:val="center"/>
+              <w:rPr>
+                <w:color w:val="FF0000"/>
+              </w:rPr>
+            </w:pPr>
+            <w:r>
+              <w:rPr>
+                <w:color w:val="FF0000"/>
+              </w:rPr>
+              <w:t>43</w:t>
+            </w:r>
+          </w:p>
+        </w:tc>
+        <w:tc>
+          <w:tcPr>
+            <w:tcW w:w="544" w:type="dxa"/>
+            <w:vAlign w:val="center"/>
+          </w:tcPr>
+          <w:p>
+            <w:pPr>
+              <w:jc w:val="center"/>
+            </w:pPr>
+          </w:p>
+        </w:tc>
+        <w:tc>
+          <w:tcPr>
+            <w:tcW w:w="544" w:type="dxa"/>
+            <w:vAlign w:val="center"/>
+          </w:tcPr>
+          <w:p>
+            <w:pPr>
+              <w:jc w:val="center"/>
+            </w:pPr>
+          </w:p>
+        </w:tc>
+        <w:tc>
+          <w:tcPr>
+            <w:tcW w:w="543" w:type="dxa"/>
+            <w:vAlign w:val="center"/>
+          </w:tcPr>
+          <w:p>
+            <w:pPr>
+              <w:jc w:val="center"/>
+            </w:pPr>
+          </w:p>
+        </w:tc>
+        <w:tc>
+          <w:tcPr>
+            <w:tcW w:w="544" w:type="dxa"/>
+            <w:vAlign w:val="center"/>
+          </w:tcPr>
+          <w:p>
+            <w:pPr>
+              <w:jc w:val="center"/>
+            </w:pPr>
+          </w:p>
+        </w:tc>
+        <w:tc>
+          <w:tcPr>
+            <w:tcW w:w="544" w:type="dxa"/>
+            <w:shd w:val="clear" w:color="auto" w:fill="B8CCE4" w:themeFill="accent1" w:themeFillTint="66"/>
+            <w:vAlign w:val="center"/>
+          </w:tcPr>
+          <w:p>
+            <w:pPr>
+              <w:jc w:val="center"/>
+              <w:rPr>
+                <w:color w:val="FF0000"/>
+              </w:rPr>
+            </w:pPr>
+            <w:r>
+              <w:rPr>
+                <w:color w:val="FF0000"/>
+              </w:rPr>
+              <w:t>3</w:t>
+            </w:r>
+            <w:r>
+              <w:rPr>
+                <w:color w:val="FF0000"/>
+              </w:rPr>
+              <w:t>4</w:t>
             </w:r>
           </w:p>
         </w:tc>
@@ -2805,137 +2829,143 @@
               <w:rPr>
                 <w:color w:val="FF0000"/>
               </w:rPr>
-              <w:t>33</w:t>
-            </w:r>
-          </w:p>
-        </w:tc>
-        <w:tc>
-          <w:tcPr>
-            <w:tcW w:w="544" w:type="dxa"/>
-            <w:vAlign w:val="center"/>
-          </w:tcPr>
-          <w:p>
-            <w:pPr>
-              <w:jc w:val="center"/>
-            </w:pPr>
-          </w:p>
-        </w:tc>
-        <w:tc>
-          <w:tcPr>
-            <w:tcW w:w="543" w:type="dxa"/>
-            <w:vAlign w:val="center"/>
-          </w:tcPr>
-          <w:p>
-            <w:pPr>
-              <w:jc w:val="center"/>
-            </w:pPr>
-          </w:p>
-        </w:tc>
-        <w:tc>
-          <w:tcPr>
-            <w:tcW w:w="544" w:type="dxa"/>
-            <w:vAlign w:val="center"/>
-          </w:tcPr>
-          <w:p>
-            <w:pPr>
-              <w:jc w:val="center"/>
-            </w:pPr>
-          </w:p>
-        </w:tc>
-        <w:tc>
-          <w:tcPr>
-            <w:tcW w:w="544" w:type="dxa"/>
-            <w:vAlign w:val="center"/>
-          </w:tcPr>
-          <w:p>
-            <w:pPr>
-              <w:jc w:val="center"/>
-            </w:pPr>
-          </w:p>
-        </w:tc>
-        <w:tc>
-          <w:tcPr>
-            <w:tcW w:w="543" w:type="dxa"/>
-            <w:shd w:val="clear" w:color="auto" w:fill="B8CCE4" w:themeFill="accent1" w:themeFillTint="66"/>
-            <w:vAlign w:val="center"/>
-          </w:tcPr>
-          <w:p>
-            <w:pPr>
-              <w:jc w:val="center"/>
-              <w:rPr>
-                <w:color w:val="FF0000"/>
-              </w:rPr>
-            </w:pPr>
-            <w:r>
-              <w:rPr>
-                <w:color w:val="FF0000"/>
-              </w:rPr>
-              <w:t>46</w:t>
-            </w:r>
-          </w:p>
-        </w:tc>
-        <w:tc>
-          <w:tcPr>
-            <w:tcW w:w="544" w:type="dxa"/>
-            <w:vAlign w:val="center"/>
-          </w:tcPr>
-          <w:p>
-            <w:pPr>
-              <w:jc w:val="center"/>
-            </w:pPr>
-          </w:p>
-        </w:tc>
-        <w:tc>
-          <w:tcPr>
-            <w:tcW w:w="544" w:type="dxa"/>
-            <w:vAlign w:val="center"/>
-          </w:tcPr>
-          <w:p>
-            <w:pPr>
-              <w:jc w:val="center"/>
-            </w:pPr>
-          </w:p>
-        </w:tc>
-        <w:tc>
-          <w:tcPr>
-            <w:tcW w:w="543" w:type="dxa"/>
-            <w:vAlign w:val="center"/>
-          </w:tcPr>
-          <w:p>
-            <w:pPr>
-              <w:jc w:val="center"/>
-            </w:pPr>
-          </w:p>
-        </w:tc>
-        <w:tc>
-          <w:tcPr>
-            <w:tcW w:w="544" w:type="dxa"/>
-            <w:vAlign w:val="center"/>
-          </w:tcPr>
-          <w:p>
-            <w:pPr>
-              <w:jc w:val="center"/>
-            </w:pPr>
-          </w:p>
-        </w:tc>
-        <w:tc>
-          <w:tcPr>
-            <w:tcW w:w="544" w:type="dxa"/>
-            <w:shd w:val="clear" w:color="auto" w:fill="B8CCE4" w:themeFill="accent1" w:themeFillTint="66"/>
-            <w:vAlign w:val="center"/>
-          </w:tcPr>
-          <w:p>
-            <w:pPr>
-              <w:jc w:val="center"/>
-              <w:rPr>
-                <w:color w:val="FF0000"/>
-              </w:rPr>
-            </w:pPr>
-            <w:r>
-              <w:rPr>
-                <w:color w:val="FF0000"/>
-              </w:rPr>
-              <w:t>17</w:t>
+              <w:t>24</w:t>
+            </w:r>
+          </w:p>
+        </w:tc>
+        <w:tc>
+          <w:tcPr>
+            <w:tcW w:w="544" w:type="dxa"/>
+            <w:vAlign w:val="center"/>
+          </w:tcPr>
+          <w:p>
+            <w:pPr>
+              <w:jc w:val="center"/>
+            </w:pPr>
+          </w:p>
+        </w:tc>
+        <w:tc>
+          <w:tcPr>
+            <w:tcW w:w="543" w:type="dxa"/>
+            <w:vAlign w:val="center"/>
+          </w:tcPr>
+          <w:p>
+            <w:pPr>
+              <w:jc w:val="center"/>
+            </w:pPr>
+          </w:p>
+        </w:tc>
+        <w:tc>
+          <w:tcPr>
+            <w:tcW w:w="544" w:type="dxa"/>
+            <w:vAlign w:val="center"/>
+          </w:tcPr>
+          <w:p>
+            <w:pPr>
+              <w:jc w:val="center"/>
+            </w:pPr>
+          </w:p>
+        </w:tc>
+        <w:tc>
+          <w:tcPr>
+            <w:tcW w:w="544" w:type="dxa"/>
+            <w:vAlign w:val="center"/>
+          </w:tcPr>
+          <w:p>
+            <w:pPr>
+              <w:jc w:val="center"/>
+            </w:pPr>
+          </w:p>
+        </w:tc>
+        <w:tc>
+          <w:tcPr>
+            <w:tcW w:w="543" w:type="dxa"/>
+            <w:shd w:val="clear" w:color="auto" w:fill="B8CCE4" w:themeFill="accent1" w:themeFillTint="66"/>
+            <w:vAlign w:val="center"/>
+          </w:tcPr>
+          <w:p>
+            <w:pPr>
+              <w:jc w:val="center"/>
+              <w:rPr>
+                <w:color w:val="FF0000"/>
+              </w:rPr>
+            </w:pPr>
+            <w:r>
+              <w:rPr>
+                <w:color w:val="FF0000"/>
+              </w:rPr>
+              <w:t>42</w:t>
+            </w:r>
+          </w:p>
+        </w:tc>
+        <w:tc>
+          <w:tcPr>
+            <w:tcW w:w="544" w:type="dxa"/>
+            <w:vAlign w:val="center"/>
+          </w:tcPr>
+          <w:p>
+            <w:pPr>
+              <w:jc w:val="center"/>
+            </w:pPr>
+          </w:p>
+        </w:tc>
+        <w:tc>
+          <w:tcPr>
+            <w:tcW w:w="544" w:type="dxa"/>
+            <w:vAlign w:val="center"/>
+          </w:tcPr>
+          <w:p>
+            <w:pPr>
+              <w:jc w:val="center"/>
+            </w:pPr>
+          </w:p>
+        </w:tc>
+        <w:tc>
+          <w:tcPr>
+            <w:tcW w:w="543" w:type="dxa"/>
+            <w:vAlign w:val="center"/>
+          </w:tcPr>
+          <w:p>
+            <w:pPr>
+              <w:jc w:val="center"/>
+            </w:pPr>
+          </w:p>
+        </w:tc>
+        <w:tc>
+          <w:tcPr>
+            <w:tcW w:w="544" w:type="dxa"/>
+            <w:vAlign w:val="center"/>
+          </w:tcPr>
+          <w:p>
+            <w:pPr>
+              <w:jc w:val="center"/>
+            </w:pPr>
+          </w:p>
+        </w:tc>
+        <w:tc>
+          <w:tcPr>
+            <w:tcW w:w="544" w:type="dxa"/>
+            <w:shd w:val="clear" w:color="auto" w:fill="B8CCE4" w:themeFill="accent1" w:themeFillTint="66"/>
+            <w:vAlign w:val="center"/>
+          </w:tcPr>
+          <w:p>
+            <w:pPr>
+              <w:jc w:val="center"/>
+              <w:rPr>
+                <w:color w:val="FF0000"/>
+              </w:rPr>
+            </w:pPr>
+            <w:r>
+              <w:rPr>
+                <w:color w:val="FF0000"/>
+              </w:rPr>
+              <w:t>3</w:t>
+            </w:r>
+            <w:r>
+              <w:rPr>
+                <w:color w:val="FF0000"/>
+              </w:rPr>
+              <w:t>3</w:t>
             </w:r>
           </w:p>
         </w:tc>
@@ -3030,137 +3060,137 @@
               <w:rPr>
                 <w:color w:val="FF0000"/>
               </w:rPr>
+              <w:t>23</w:t>
+            </w:r>
+          </w:p>
+        </w:tc>
+        <w:tc>
+          <w:tcPr>
+            <w:tcW w:w="544" w:type="dxa"/>
+            <w:vAlign w:val="center"/>
+          </w:tcPr>
+          <w:p>
+            <w:pPr>
+              <w:jc w:val="center"/>
+            </w:pPr>
+          </w:p>
+        </w:tc>
+        <w:tc>
+          <w:tcPr>
+            <w:tcW w:w="543" w:type="dxa"/>
+            <w:vAlign w:val="center"/>
+          </w:tcPr>
+          <w:p>
+            <w:pPr>
+              <w:jc w:val="center"/>
+            </w:pPr>
+          </w:p>
+        </w:tc>
+        <w:tc>
+          <w:tcPr>
+            <w:tcW w:w="544" w:type="dxa"/>
+            <w:vAlign w:val="center"/>
+          </w:tcPr>
+          <w:p>
+            <w:pPr>
+              <w:jc w:val="center"/>
+            </w:pPr>
+          </w:p>
+        </w:tc>
+        <w:tc>
+          <w:tcPr>
+            <w:tcW w:w="544" w:type="dxa"/>
+            <w:vAlign w:val="center"/>
+          </w:tcPr>
+          <w:p>
+            <w:pPr>
+              <w:jc w:val="center"/>
+            </w:pPr>
+          </w:p>
+        </w:tc>
+        <w:tc>
+          <w:tcPr>
+            <w:tcW w:w="543" w:type="dxa"/>
+            <w:shd w:val="clear" w:color="auto" w:fill="B8CCE4" w:themeFill="accent1" w:themeFillTint="66"/>
+            <w:vAlign w:val="center"/>
+          </w:tcPr>
+          <w:p>
+            <w:pPr>
+              <w:jc w:val="center"/>
+              <w:rPr>
+                <w:color w:val="FF0000"/>
+              </w:rPr>
+            </w:pPr>
+            <w:r>
+              <w:rPr>
+                <w:color w:val="FF0000"/>
+              </w:rPr>
+              <w:t>41</w:t>
+            </w:r>
+          </w:p>
+        </w:tc>
+        <w:tc>
+          <w:tcPr>
+            <w:tcW w:w="544" w:type="dxa"/>
+            <w:vAlign w:val="center"/>
+          </w:tcPr>
+          <w:p>
+            <w:pPr>
+              <w:jc w:val="center"/>
+            </w:pPr>
+          </w:p>
+        </w:tc>
+        <w:tc>
+          <w:tcPr>
+            <w:tcW w:w="544" w:type="dxa"/>
+            <w:vAlign w:val="center"/>
+          </w:tcPr>
+          <w:p>
+            <w:pPr>
+              <w:jc w:val="center"/>
+            </w:pPr>
+          </w:p>
+        </w:tc>
+        <w:tc>
+          <w:tcPr>
+            <w:tcW w:w="543" w:type="dxa"/>
+            <w:vAlign w:val="center"/>
+          </w:tcPr>
+          <w:p>
+            <w:pPr>
+              <w:jc w:val="center"/>
+            </w:pPr>
+          </w:p>
+        </w:tc>
+        <w:tc>
+          <w:tcPr>
+            <w:tcW w:w="544" w:type="dxa"/>
+            <w:vAlign w:val="center"/>
+          </w:tcPr>
+          <w:p>
+            <w:pPr>
+              <w:jc w:val="center"/>
+            </w:pPr>
+          </w:p>
+        </w:tc>
+        <w:tc>
+          <w:tcPr>
+            <w:tcW w:w="544" w:type="dxa"/>
+            <w:shd w:val="clear" w:color="auto" w:fill="B8CCE4" w:themeFill="accent1" w:themeFillTint="66"/>
+            <w:vAlign w:val="center"/>
+          </w:tcPr>
+          <w:p>
+            <w:pPr>
+              <w:jc w:val="center"/>
+              <w:rPr>
+                <w:color w:val="FF0000"/>
+              </w:rPr>
+            </w:pPr>
+            <w:r>
+              <w:rPr>
+                <w:color w:val="FF0000"/>
+              </w:rPr>
               <w:t>32</w:t>
-            </w:r>
-          </w:p>
-        </w:tc>
-        <w:tc>
-          <w:tcPr>
-            <w:tcW w:w="544" w:type="dxa"/>
-            <w:vAlign w:val="center"/>
-          </w:tcPr>
-          <w:p>
-            <w:pPr>
-              <w:jc w:val="center"/>
-            </w:pPr>
-          </w:p>
-        </w:tc>
-        <w:tc>
-          <w:tcPr>
-            <w:tcW w:w="543" w:type="dxa"/>
-            <w:vAlign w:val="center"/>
-          </w:tcPr>
-          <w:p>
-            <w:pPr>
-              <w:jc w:val="center"/>
-            </w:pPr>
-          </w:p>
-        </w:tc>
-        <w:tc>
-          <w:tcPr>
-            <w:tcW w:w="544" w:type="dxa"/>
-            <w:vAlign w:val="center"/>
-          </w:tcPr>
-          <w:p>
-            <w:pPr>
-              <w:jc w:val="center"/>
-            </w:pPr>
-          </w:p>
-        </w:tc>
-        <w:tc>
-          <w:tcPr>
-            <w:tcW w:w="544" w:type="dxa"/>
-            <w:vAlign w:val="center"/>
-          </w:tcPr>
-          <w:p>
-            <w:pPr>
-              <w:jc w:val="center"/>
-            </w:pPr>
-          </w:p>
-        </w:tc>
-        <w:tc>
-          <w:tcPr>
-            <w:tcW w:w="543" w:type="dxa"/>
-            <w:shd w:val="clear" w:color="auto" w:fill="B8CCE4" w:themeFill="accent1" w:themeFillTint="66"/>
-            <w:vAlign w:val="center"/>
-          </w:tcPr>
-          <w:p>
-            <w:pPr>
-              <w:jc w:val="center"/>
-              <w:rPr>
-                <w:color w:val="FF0000"/>
-              </w:rPr>
-            </w:pPr>
-            <w:r>
-              <w:rPr>
-                <w:color w:val="FF0000"/>
-              </w:rPr>
-              <w:t>47</w:t>
-            </w:r>
-          </w:p>
-        </w:tc>
-        <w:tc>
-          <w:tcPr>
-            <w:tcW w:w="544" w:type="dxa"/>
-            <w:vAlign w:val="center"/>
-          </w:tcPr>
-          <w:p>
-            <w:pPr>
-              <w:jc w:val="center"/>
-            </w:pPr>
-          </w:p>
-        </w:tc>
-        <w:tc>
-          <w:tcPr>
-            <w:tcW w:w="544" w:type="dxa"/>
-            <w:vAlign w:val="center"/>
-          </w:tcPr>
-          <w:p>
-            <w:pPr>
-              <w:jc w:val="center"/>
-            </w:pPr>
-          </w:p>
-        </w:tc>
-        <w:tc>
-          <w:tcPr>
-            <w:tcW w:w="543" w:type="dxa"/>
-            <w:vAlign w:val="center"/>
-          </w:tcPr>
-          <w:p>
-            <w:pPr>
-              <w:jc w:val="center"/>
-            </w:pPr>
-          </w:p>
-        </w:tc>
-        <w:tc>
-          <w:tcPr>
-            <w:tcW w:w="544" w:type="dxa"/>
-            <w:vAlign w:val="center"/>
-          </w:tcPr>
-          <w:p>
-            <w:pPr>
-              <w:jc w:val="center"/>
-            </w:pPr>
-          </w:p>
-        </w:tc>
-        <w:tc>
-          <w:tcPr>
-            <w:tcW w:w="544" w:type="dxa"/>
-            <w:shd w:val="clear" w:color="auto" w:fill="B8CCE4" w:themeFill="accent1" w:themeFillTint="66"/>
-            <w:vAlign w:val="center"/>
-          </w:tcPr>
-          <w:p>
-            <w:pPr>
-              <w:jc w:val="center"/>
-              <w:rPr>
-                <w:color w:val="FF0000"/>
-              </w:rPr>
-            </w:pPr>
-            <w:r>
-              <w:rPr>
-                <w:color w:val="FF0000"/>
-              </w:rPr>
-              <w:t>18</w:t>
             </w:r>
           </w:p>
         </w:tc>
@@ -3255,137 +3285,137 @@
               <w:rPr>
                 <w:color w:val="FF0000"/>
               </w:rPr>
+              <w:t>22</w:t>
+            </w:r>
+          </w:p>
+        </w:tc>
+        <w:tc>
+          <w:tcPr>
+            <w:tcW w:w="544" w:type="dxa"/>
+            <w:vAlign w:val="center"/>
+          </w:tcPr>
+          <w:p>
+            <w:pPr>
+              <w:jc w:val="center"/>
+            </w:pPr>
+          </w:p>
+        </w:tc>
+        <w:tc>
+          <w:tcPr>
+            <w:tcW w:w="543" w:type="dxa"/>
+            <w:vAlign w:val="center"/>
+          </w:tcPr>
+          <w:p>
+            <w:pPr>
+              <w:jc w:val="center"/>
+            </w:pPr>
+          </w:p>
+        </w:tc>
+        <w:tc>
+          <w:tcPr>
+            <w:tcW w:w="544" w:type="dxa"/>
+            <w:vAlign w:val="center"/>
+          </w:tcPr>
+          <w:p>
+            <w:pPr>
+              <w:jc w:val="center"/>
+            </w:pPr>
+          </w:p>
+        </w:tc>
+        <w:tc>
+          <w:tcPr>
+            <w:tcW w:w="544" w:type="dxa"/>
+            <w:vAlign w:val="center"/>
+          </w:tcPr>
+          <w:p>
+            <w:pPr>
+              <w:jc w:val="center"/>
+            </w:pPr>
+          </w:p>
+        </w:tc>
+        <w:tc>
+          <w:tcPr>
+            <w:tcW w:w="543" w:type="dxa"/>
+            <w:shd w:val="clear" w:color="auto" w:fill="B8CCE4" w:themeFill="accent1" w:themeFillTint="66"/>
+            <w:vAlign w:val="center"/>
+          </w:tcPr>
+          <w:p>
+            <w:pPr>
+              <w:jc w:val="center"/>
+              <w:rPr>
+                <w:color w:val="FF0000"/>
+              </w:rPr>
+            </w:pPr>
+            <w:r>
+              <w:rPr>
+                <w:color w:val="FF0000"/>
+              </w:rPr>
+              <w:t>40</w:t>
+            </w:r>
+          </w:p>
+        </w:tc>
+        <w:tc>
+          <w:tcPr>
+            <w:tcW w:w="544" w:type="dxa"/>
+            <w:vAlign w:val="center"/>
+          </w:tcPr>
+          <w:p>
+            <w:pPr>
+              <w:jc w:val="center"/>
+            </w:pPr>
+          </w:p>
+        </w:tc>
+        <w:tc>
+          <w:tcPr>
+            <w:tcW w:w="544" w:type="dxa"/>
+            <w:vAlign w:val="center"/>
+          </w:tcPr>
+          <w:p>
+            <w:pPr>
+              <w:jc w:val="center"/>
+            </w:pPr>
+          </w:p>
+        </w:tc>
+        <w:tc>
+          <w:tcPr>
+            <w:tcW w:w="543" w:type="dxa"/>
+            <w:vAlign w:val="center"/>
+          </w:tcPr>
+          <w:p>
+            <w:pPr>
+              <w:jc w:val="center"/>
+            </w:pPr>
+          </w:p>
+        </w:tc>
+        <w:tc>
+          <w:tcPr>
+            <w:tcW w:w="544" w:type="dxa"/>
+            <w:vAlign w:val="center"/>
+          </w:tcPr>
+          <w:p>
+            <w:pPr>
+              <w:jc w:val="center"/>
+            </w:pPr>
+          </w:p>
+        </w:tc>
+        <w:tc>
+          <w:tcPr>
+            <w:tcW w:w="544" w:type="dxa"/>
+            <w:shd w:val="clear" w:color="auto" w:fill="B8CCE4" w:themeFill="accent1" w:themeFillTint="66"/>
+            <w:vAlign w:val="center"/>
+          </w:tcPr>
+          <w:p>
+            <w:pPr>
+              <w:jc w:val="center"/>
+              <w:rPr>
+                <w:color w:val="FF0000"/>
+              </w:rPr>
+            </w:pPr>
+            <w:r>
+              <w:rPr>
+                <w:color w:val="FF0000"/>
+              </w:rPr>
               <w:t>31</w:t>
-            </w:r>
-          </w:p>
-        </w:tc>
-        <w:tc>
-          <w:tcPr>
-            <w:tcW w:w="544" w:type="dxa"/>
-            <w:vAlign w:val="center"/>
-          </w:tcPr>
-          <w:p>
-            <w:pPr>
-              <w:jc w:val="center"/>
-            </w:pPr>
-          </w:p>
-        </w:tc>
-        <w:tc>
-          <w:tcPr>
-            <w:tcW w:w="543" w:type="dxa"/>
-            <w:vAlign w:val="center"/>
-          </w:tcPr>
-          <w:p>
-            <w:pPr>
-              <w:jc w:val="center"/>
-            </w:pPr>
-          </w:p>
-        </w:tc>
-        <w:tc>
-          <w:tcPr>
-            <w:tcW w:w="544" w:type="dxa"/>
-            <w:vAlign w:val="center"/>
-          </w:tcPr>
-          <w:p>
-            <w:pPr>
-              <w:jc w:val="center"/>
-            </w:pPr>
-          </w:p>
-        </w:tc>
-        <w:tc>
-          <w:tcPr>
-            <w:tcW w:w="544" w:type="dxa"/>
-            <w:vAlign w:val="center"/>
-          </w:tcPr>
-          <w:p>
-            <w:pPr>
-              <w:jc w:val="center"/>
-            </w:pPr>
-          </w:p>
-        </w:tc>
-        <w:tc>
-          <w:tcPr>
-            <w:tcW w:w="543" w:type="dxa"/>
-            <w:shd w:val="clear" w:color="auto" w:fill="B8CCE4" w:themeFill="accent1" w:themeFillTint="66"/>
-            <w:vAlign w:val="center"/>
-          </w:tcPr>
-          <w:p>
-            <w:pPr>
-              <w:jc w:val="center"/>
-              <w:rPr>
-                <w:color w:val="FF0000"/>
-              </w:rPr>
-            </w:pPr>
-            <w:r>
-              <w:rPr>
-                <w:color w:val="FF0000"/>
-              </w:rPr>
-              <w:t>48</w:t>
-            </w:r>
-          </w:p>
-        </w:tc>
-        <w:tc>
-          <w:tcPr>
-            <w:tcW w:w="544" w:type="dxa"/>
-            <w:vAlign w:val="center"/>
-          </w:tcPr>
-          <w:p>
-            <w:pPr>
-              <w:jc w:val="center"/>
-            </w:pPr>
-          </w:p>
-        </w:tc>
-        <w:tc>
-          <w:tcPr>
-            <w:tcW w:w="544" w:type="dxa"/>
-            <w:vAlign w:val="center"/>
-          </w:tcPr>
-          <w:p>
-            <w:pPr>
-              <w:jc w:val="center"/>
-            </w:pPr>
-          </w:p>
-        </w:tc>
-        <w:tc>
-          <w:tcPr>
-            <w:tcW w:w="543" w:type="dxa"/>
-            <w:vAlign w:val="center"/>
-          </w:tcPr>
-          <w:p>
-            <w:pPr>
-              <w:jc w:val="center"/>
-            </w:pPr>
-          </w:p>
-        </w:tc>
-        <w:tc>
-          <w:tcPr>
-            <w:tcW w:w="544" w:type="dxa"/>
-            <w:vAlign w:val="center"/>
-          </w:tcPr>
-          <w:p>
-            <w:pPr>
-              <w:jc w:val="center"/>
-            </w:pPr>
-          </w:p>
-        </w:tc>
-        <w:tc>
-          <w:tcPr>
-            <w:tcW w:w="544" w:type="dxa"/>
-            <w:shd w:val="clear" w:color="auto" w:fill="B8CCE4" w:themeFill="accent1" w:themeFillTint="66"/>
-            <w:vAlign w:val="center"/>
-          </w:tcPr>
-          <w:p>
-            <w:pPr>
-              <w:jc w:val="center"/>
-              <w:rPr>
-                <w:color w:val="FF0000"/>
-              </w:rPr>
-            </w:pPr>
-            <w:r>
-              <w:rPr>
-                <w:color w:val="FF0000"/>
-              </w:rPr>
-              <w:t>19</w:t>
             </w:r>
           </w:p>
         </w:tc>
@@ -3480,217 +3510,217 @@
               <w:rPr>
                 <w:color w:val="FF0000"/>
               </w:rPr>
-              <w:t>30</w:t>
-            </w:r>
-          </w:p>
-        </w:tc>
-        <w:tc>
-          <w:tcPr>
-            <w:tcW w:w="544" w:type="dxa"/>
-            <w:shd w:val="clear" w:color="auto" w:fill="B8CCE4" w:themeFill="accent1" w:themeFillTint="66"/>
-            <w:vAlign w:val="center"/>
-          </w:tcPr>
-          <w:p>
-            <w:pPr>
-              <w:jc w:val="center"/>
-              <w:rPr>
-                <w:color w:val="FF0000"/>
-              </w:rPr>
-            </w:pPr>
-            <w:r>
-              <w:rPr>
-                <w:color w:val="FF0000"/>
-              </w:rPr>
-              <w:t>29</w:t>
-            </w:r>
-          </w:p>
-        </w:tc>
-        <w:tc>
-          <w:tcPr>
-            <w:tcW w:w="543" w:type="dxa"/>
-            <w:shd w:val="clear" w:color="auto" w:fill="B8CCE4" w:themeFill="accent1" w:themeFillTint="66"/>
-            <w:vAlign w:val="center"/>
-          </w:tcPr>
-          <w:p>
-            <w:pPr>
-              <w:jc w:val="center"/>
-              <w:rPr>
-                <w:color w:val="FF0000"/>
-              </w:rPr>
-            </w:pPr>
-            <w:r>
-              <w:rPr>
-                <w:color w:val="FF0000"/>
-              </w:rPr>
-              <w:t>28</w:t>
-            </w:r>
-          </w:p>
-        </w:tc>
-        <w:tc>
-          <w:tcPr>
-            <w:tcW w:w="544" w:type="dxa"/>
-            <w:shd w:val="clear" w:color="auto" w:fill="B8CCE4" w:themeFill="accent1" w:themeFillTint="66"/>
-            <w:vAlign w:val="center"/>
-          </w:tcPr>
-          <w:p>
-            <w:pPr>
-              <w:jc w:val="center"/>
-              <w:rPr>
-                <w:color w:val="FF0000"/>
-              </w:rPr>
-            </w:pPr>
-            <w:r>
-              <w:rPr>
-                <w:color w:val="FF0000"/>
-              </w:rPr>
-              <w:t>27</w:t>
-            </w:r>
-          </w:p>
-        </w:tc>
-        <w:tc>
-          <w:tcPr>
-            <w:tcW w:w="544" w:type="dxa"/>
-            <w:shd w:val="clear" w:color="auto" w:fill="B8CCE4" w:themeFill="accent1" w:themeFillTint="66"/>
-            <w:vAlign w:val="center"/>
-          </w:tcPr>
-          <w:p>
-            <w:pPr>
-              <w:jc w:val="center"/>
-              <w:rPr>
-                <w:color w:val="FF0000"/>
-              </w:rPr>
-            </w:pPr>
-            <w:r>
-              <w:rPr>
-                <w:color w:val="FF0000"/>
-              </w:rPr>
-              <w:t>26</w:t>
-            </w:r>
-          </w:p>
-        </w:tc>
-        <w:tc>
-          <w:tcPr>
-            <w:tcW w:w="543" w:type="dxa"/>
-            <w:shd w:val="clear" w:color="auto" w:fill="B8CCE4" w:themeFill="accent1" w:themeFillTint="66"/>
-            <w:vAlign w:val="center"/>
-          </w:tcPr>
-          <w:p>
-            <w:pPr>
-              <w:jc w:val="center"/>
-              <w:rPr>
-                <w:color w:val="FF0000"/>
-              </w:rPr>
-            </w:pPr>
-            <w:r>
-              <w:rPr>
-                <w:color w:val="FF0000"/>
-              </w:rPr>
-              <w:t>25</w:t>
-            </w:r>
-          </w:p>
-        </w:tc>
-        <w:tc>
-          <w:tcPr>
-            <w:tcW w:w="544" w:type="dxa"/>
-            <w:shd w:val="clear" w:color="auto" w:fill="B8CCE4" w:themeFill="accent1" w:themeFillTint="66"/>
-            <w:vAlign w:val="center"/>
-          </w:tcPr>
-          <w:p>
-            <w:pPr>
-              <w:jc w:val="center"/>
-              <w:rPr>
-                <w:color w:val="FF0000"/>
-              </w:rPr>
-            </w:pPr>
-            <w:r>
-              <w:rPr>
-                <w:color w:val="FF0000"/>
-              </w:rPr>
-              <w:t>24</w:t>
-            </w:r>
-          </w:p>
-        </w:tc>
-        <w:tc>
-          <w:tcPr>
-            <w:tcW w:w="544" w:type="dxa"/>
-            <w:shd w:val="clear" w:color="auto" w:fill="B8CCE4" w:themeFill="accent1" w:themeFillTint="66"/>
-            <w:vAlign w:val="center"/>
-          </w:tcPr>
-          <w:p>
-            <w:pPr>
-              <w:jc w:val="center"/>
-              <w:rPr>
-                <w:color w:val="FF0000"/>
-              </w:rPr>
-            </w:pPr>
-            <w:r>
-              <w:rPr>
-                <w:color w:val="FF0000"/>
-              </w:rPr>
-              <w:t>23</w:t>
-            </w:r>
-          </w:p>
-        </w:tc>
-        <w:tc>
-          <w:tcPr>
-            <w:tcW w:w="543" w:type="dxa"/>
-            <w:shd w:val="clear" w:color="auto" w:fill="B8CCE4" w:themeFill="accent1" w:themeFillTint="66"/>
-            <w:vAlign w:val="center"/>
-          </w:tcPr>
-          <w:p>
-            <w:pPr>
-              <w:jc w:val="center"/>
-              <w:rPr>
-                <w:color w:val="FF0000"/>
-              </w:rPr>
-            </w:pPr>
-            <w:r>
-              <w:rPr>
-                <w:color w:val="FF0000"/>
-              </w:rPr>
-              <w:t>22</w:t>
-            </w:r>
-          </w:p>
-        </w:tc>
-        <w:tc>
-          <w:tcPr>
-            <w:tcW w:w="544" w:type="dxa"/>
-            <w:shd w:val="clear" w:color="auto" w:fill="B8CCE4" w:themeFill="accent1" w:themeFillTint="66"/>
-            <w:vAlign w:val="center"/>
-          </w:tcPr>
-          <w:p>
-            <w:pPr>
-              <w:jc w:val="center"/>
-              <w:rPr>
-                <w:color w:val="FF0000"/>
-              </w:rPr>
-            </w:pPr>
-            <w:r>
-              <w:rPr>
-                <w:color w:val="FF0000"/>
-              </w:rPr>
-              <w:t>21</w:t>
-            </w:r>
-          </w:p>
-        </w:tc>
-        <w:tc>
-          <w:tcPr>
-            <w:tcW w:w="544" w:type="dxa"/>
-            <w:shd w:val="clear" w:color="auto" w:fill="B8CCE4" w:themeFill="accent1" w:themeFillTint="66"/>
-            <w:vAlign w:val="center"/>
-          </w:tcPr>
-          <w:p>
-            <w:pPr>
-              <w:jc w:val="center"/>
-              <w:rPr>
-                <w:color w:val="FF0000"/>
-              </w:rPr>
-            </w:pPr>
-            <w:r>
-              <w:rPr>
-                <w:color w:val="FF0000"/>
-              </w:rPr>
-              <w:t>20</w:t>
+              <w:t>0</w:t>
+            </w:r>
+          </w:p>
+        </w:tc>
+        <w:tc>
+          <w:tcPr>
+            <w:tcW w:w="544" w:type="dxa"/>
+            <w:shd w:val="clear" w:color="auto" w:fill="B8CCE4" w:themeFill="accent1" w:themeFillTint="66"/>
+            <w:vAlign w:val="center"/>
+          </w:tcPr>
+          <w:p>
+            <w:pPr>
+              <w:jc w:val="center"/>
+              <w:rPr>
+                <w:color w:val="FF0000"/>
+              </w:rPr>
+            </w:pPr>
+            <w:r>
+              <w:rPr>
+                <w:color w:val="FF0000"/>
+              </w:rPr>
+              <w:t>1</w:t>
+            </w:r>
+          </w:p>
+        </w:tc>
+        <w:tc>
+          <w:tcPr>
+            <w:tcW w:w="543" w:type="dxa"/>
+            <w:shd w:val="clear" w:color="auto" w:fill="B8CCE4" w:themeFill="accent1" w:themeFillTint="66"/>
+            <w:vAlign w:val="center"/>
+          </w:tcPr>
+          <w:p>
+            <w:pPr>
+              <w:jc w:val="center"/>
+              <w:rPr>
+                <w:color w:val="FF0000"/>
+              </w:rPr>
+            </w:pPr>
+            <w:r>
+              <w:rPr>
+                <w:color w:val="FF0000"/>
+              </w:rPr>
+              <w:t>2</w:t>
+            </w:r>
+          </w:p>
+        </w:tc>
+        <w:tc>
+          <w:tcPr>
+            <w:tcW w:w="544" w:type="dxa"/>
+            <w:shd w:val="clear" w:color="auto" w:fill="B8CCE4" w:themeFill="accent1" w:themeFillTint="66"/>
+            <w:vAlign w:val="center"/>
+          </w:tcPr>
+          <w:p>
+            <w:pPr>
+              <w:jc w:val="center"/>
+              <w:rPr>
+                <w:color w:val="FF0000"/>
+              </w:rPr>
+            </w:pPr>
+            <w:r>
+              <w:rPr>
+                <w:color w:val="FF0000"/>
+              </w:rPr>
+              <w:t>3</w:t>
+            </w:r>
+          </w:p>
+        </w:tc>
+        <w:tc>
+          <w:tcPr>
+            <w:tcW w:w="544" w:type="dxa"/>
+            <w:shd w:val="clear" w:color="auto" w:fill="B8CCE4" w:themeFill="accent1" w:themeFillTint="66"/>
+            <w:vAlign w:val="center"/>
+          </w:tcPr>
+          <w:p>
+            <w:pPr>
+              <w:jc w:val="center"/>
+              <w:rPr>
+                <w:color w:val="FF0000"/>
+              </w:rPr>
+            </w:pPr>
+            <w:r>
+              <w:rPr>
+                <w:color w:val="FF0000"/>
+              </w:rPr>
+              <w:t>4</w:t>
+            </w:r>
+          </w:p>
+        </w:tc>
+        <w:tc>
+          <w:tcPr>
+            <w:tcW w:w="543" w:type="dxa"/>
+            <w:shd w:val="clear" w:color="auto" w:fill="B8CCE4" w:themeFill="accent1" w:themeFillTint="66"/>
+            <w:vAlign w:val="center"/>
+          </w:tcPr>
+          <w:p>
+            <w:pPr>
+              <w:jc w:val="center"/>
+              <w:rPr>
+                <w:color w:val="FF0000"/>
+              </w:rPr>
+            </w:pPr>
+            <w:r>
+              <w:rPr>
+                <w:color w:val="FF0000"/>
+              </w:rPr>
+              <w:t>5</w:t>
+            </w:r>
+          </w:p>
+        </w:tc>
+        <w:tc>
+          <w:tcPr>
+            <w:tcW w:w="544" w:type="dxa"/>
+            <w:shd w:val="clear" w:color="auto" w:fill="B8CCE4" w:themeFill="accent1" w:themeFillTint="66"/>
+            <w:vAlign w:val="center"/>
+          </w:tcPr>
+          <w:p>
+            <w:pPr>
+              <w:jc w:val="center"/>
+              <w:rPr>
+                <w:color w:val="FF0000"/>
+              </w:rPr>
+            </w:pPr>
+            <w:r>
+              <w:rPr>
+                <w:color w:val="FF0000"/>
+              </w:rPr>
+              <w:t>6</w:t>
+            </w:r>
+          </w:p>
+        </w:tc>
+        <w:tc>
+          <w:tcPr>
+            <w:tcW w:w="544" w:type="dxa"/>
+            <w:shd w:val="clear" w:color="auto" w:fill="B8CCE4" w:themeFill="accent1" w:themeFillTint="66"/>
+            <w:vAlign w:val="center"/>
+          </w:tcPr>
+          <w:p>
+            <w:pPr>
+              <w:jc w:val="center"/>
+              <w:rPr>
+                <w:color w:val="FF0000"/>
+              </w:rPr>
+            </w:pPr>
+            <w:r>
+              <w:rPr>
+                <w:color w:val="FF0000"/>
+              </w:rPr>
+              <w:t>7</w:t>
+            </w:r>
+          </w:p>
+        </w:tc>
+        <w:tc>
+          <w:tcPr>
+            <w:tcW w:w="543" w:type="dxa"/>
+            <w:shd w:val="clear" w:color="auto" w:fill="B8CCE4" w:themeFill="accent1" w:themeFillTint="66"/>
+            <w:vAlign w:val="center"/>
+          </w:tcPr>
+          <w:p>
+            <w:pPr>
+              <w:jc w:val="center"/>
+              <w:rPr>
+                <w:color w:val="FF0000"/>
+              </w:rPr>
+            </w:pPr>
+            <w:r>
+              <w:rPr>
+                <w:color w:val="FF0000"/>
+              </w:rPr>
+              <w:t>8</w:t>
+            </w:r>
+          </w:p>
+        </w:tc>
+        <w:tc>
+          <w:tcPr>
+            <w:tcW w:w="544" w:type="dxa"/>
+            <w:shd w:val="clear" w:color="auto" w:fill="B8CCE4" w:themeFill="accent1" w:themeFillTint="66"/>
+            <w:vAlign w:val="center"/>
+          </w:tcPr>
+          <w:p>
+            <w:pPr>
+              <w:jc w:val="center"/>
+              <w:rPr>
+                <w:color w:val="FF0000"/>
+              </w:rPr>
+            </w:pPr>
+            <w:r>
+              <w:rPr>
+                <w:color w:val="FF0000"/>
+              </w:rPr>
+              <w:t>9</w:t>
+            </w:r>
+          </w:p>
+        </w:tc>
+        <w:tc>
+          <w:tcPr>
+            <w:tcW w:w="544" w:type="dxa"/>
+            <w:shd w:val="clear" w:color="auto" w:fill="B8CCE4" w:themeFill="accent1" w:themeFillTint="66"/>
+            <w:vAlign w:val="center"/>
+          </w:tcPr>
+          <w:p>
+            <w:pPr>
+              <w:jc w:val="center"/>
+              <w:rPr>
+                <w:color w:val="FF0000"/>
+              </w:rPr>
+            </w:pPr>
+            <w:r>
+              <w:rPr>
+                <w:color w:val="FF0000"/>
+              </w:rPr>
+              <w:t>10</w:t>
             </w:r>
           </w:p>
         </w:tc>

</xml_diff>